<commit_message>
Session 2026-01-24: Web UI startup fixed, DI registration added, database recreated, seed data disabled, full testing completed
</commit_message>
<xml_diff>
--- a/ТЗ.docx
+++ b/ТЗ.docx
@@ -3,17 +3,16 @@
 <w:document xmlns:wpc="http://schemas.microsoft.com/office/word/2010/wordprocessingCanvas" xmlns:cx="http://schemas.microsoft.com/office/drawing/2014/chartex" xmlns:cx1="http://schemas.microsoft.com/office/drawing/2015/9/8/chartex" xmlns:cx2="http://schemas.microsoft.com/office/drawing/2015/10/21/chartex" xmlns:cx3="http://schemas.microsoft.com/office/drawing/2016/5/9/chartex" xmlns:cx4="http://schemas.microsoft.com/office/drawing/2016/5/10/chartex" xmlns:cx5="http://schemas.microsoft.com/office/drawing/2016/5/11/chartex" xmlns:cx6="http://schemas.microsoft.com/office/drawing/2016/5/12/chartex" xmlns:cx7="http://schemas.microsoft.com/office/drawing/2016/5/13/chartex" xmlns:cx8="http://schemas.microsoft.com/office/drawing/2016/5/14/chartex" xmlns:mc="http://schemas.openxmlformats.org/markup-compatibility/2006" xmlns:aink="http://schemas.microsoft.com/office/drawing/2016/ink" xmlns:am3d="http://schemas.microsoft.com/office/drawing/2017/model3d" xmlns:o="urn:schemas-microsoft-com:office:office" xmlns:oel="http://schemas.microsoft.com/office/2019/extlst" xmlns:r="http://schemas.openxmlformats.org/officeDocument/2006/relationships" xmlns:m="http://schemas.openxmlformats.org/officeDocument/2006/math" xmlns:v="urn:schemas-microsoft-com:vml" xmlns:wp14="http://schemas.microsoft.com/office/word/2010/wordprocessingDrawing" xmlns:wp="http://schemas.openxmlformats.org/drawingml/2006/wordprocessingDrawing" xmlns:w10="urn:schemas-microsoft-com:office:word" xmlns:w="http://schemas.openxmlformats.org/wordprocessingml/2006/main" xmlns:w14="http://schemas.microsoft.com/office/word/2010/wordml" xmlns:w15="http://schemas.microsoft.com/office/word/2012/wordml" xmlns:w16cex="http://schemas.microsoft.com/office/word/2018/wordml/cex" xmlns:w16cid="http://schemas.microsoft.com/office/word/2016/wordml/cid" xmlns:w16="http://schemas.microsoft.com/office/word/2018/wordml" xmlns:w16du="http://schemas.microsoft.com/office/word/2023/wordml/word16du" xmlns:w16sdtdh="http://schemas.microsoft.com/office/word/2020/wordml/sdtdatahash" xmlns:w16sdtfl="http://schemas.microsoft.com/office/word/2024/wordml/sdtformatlock" xmlns:w16se="http://schemas.microsoft.com/office/word/2015/wordml/symex" xmlns:wpg="http://schemas.microsoft.com/office/word/2010/wordprocessingGroup" xmlns:wpi="http://schemas.microsoft.com/office/word/2010/wordprocessingInk" xmlns:wne="http://schemas.microsoft.com/office/word/2006/wordml" xmlns:wps="http://schemas.microsoft.com/office/word/2010/wordprocessingShape" mc:Ignorable="w14 w15 w16se w16cid w16 w16cex w16sdtdh w16sdtfl w16du wp14">
   <w:body>
     <w:p>
-      <w:r>
-        <w:rPr>
-          <w:lang w:val="ru-RU"/>
-        </w:rPr>
-        <w:t>тогда я опишу тебе проблему глобально</w:t>
-      </w:r>
-      <w:r>
-        <w:rPr>
-          <w:lang w:val="ru-RU"/>
-        </w:rPr>
-        <w:t>:</w:t>
+      <w:pPr>
+        <w:rPr>
+          <w:lang w:val="ru-RU"/>
+        </w:rPr>
+      </w:pPr>
+      <w:r>
+        <w:rPr>
+          <w:lang w:val="ru-RU"/>
+        </w:rPr>
+        <w:t>тогда я опишу тебе проблему глобально:</w:t>
       </w:r>
     </w:p>
     <w:p>
@@ -376,6 +375,9 @@
     <w:p>
       <w:pPr>
         <w:pStyle w:val="Listenabsatz"/>
+        <w:rPr>
+          <w:lang w:val="ru-RU"/>
+        </w:rPr>
       </w:pPr>
       <w:r>
         <w:rPr>
@@ -519,55 +521,3404 @@
         <w:t>/</w:t>
       </w:r>
       <w:r>
+        <w:rPr>
+          <w:lang w:val="ru-RU"/>
+        </w:rPr>
         <w:br/>
       </w:r>
     </w:p>
     <w:p>
       <w:pPr>
         <w:pStyle w:val="Listenabsatz"/>
-      </w:pPr>
+        <w:rPr>
+          <w:lang w:val="ru-RU"/>
+        </w:rPr>
+      </w:pPr>
+      <w:r>
+        <w:rPr>
+          <w:lang w:val="ru-RU"/>
+        </w:rPr>
+        <w:t>изучи архитектуру</w:t>
+      </w:r>
+      <w:r>
+        <w:rPr>
+          <w:lang w:val="ru-RU"/>
+        </w:rPr>
+        <w:t xml:space="preserve"> старого </w:t>
+      </w:r>
+      <w:r>
+        <w:t>QIM</w:t>
+      </w:r>
+      <w:r>
+        <w:rPr>
+          <w:lang w:val="ru-RU"/>
+        </w:rPr>
+        <w:t xml:space="preserve"> </w:t>
+      </w:r>
+      <w:r>
+        <w:rPr>
+          <w:lang w:val="ru-RU"/>
+        </w:rPr>
+        <w:t>(</w:t>
+      </w:r>
+      <w:hyperlink r:id="rId7" w:history="1">
+        <w:r>
+          <w:rPr>
+            <w:rStyle w:val="Hyperlink"/>
+          </w:rPr>
+          <w:t>https</w:t>
+        </w:r>
+        <w:r>
+          <w:rPr>
+            <w:rStyle w:val="Hyperlink"/>
+            <w:lang w:val="ru-RU"/>
+          </w:rPr>
+          <w:t>://</w:t>
+        </w:r>
+        <w:r>
+          <w:rPr>
+            <w:rStyle w:val="Hyperlink"/>
+          </w:rPr>
+          <w:t>qim</w:t>
+        </w:r>
+        <w:r>
+          <w:rPr>
+            <w:rStyle w:val="Hyperlink"/>
+            <w:lang w:val="ru-RU"/>
+          </w:rPr>
+          <w:t>.</w:t>
+        </w:r>
+        <w:r>
+          <w:rPr>
+            <w:rStyle w:val="Hyperlink"/>
+          </w:rPr>
+          <w:t>azurewebsites</w:t>
+        </w:r>
+        <w:r>
+          <w:rPr>
+            <w:rStyle w:val="Hyperlink"/>
+            <w:lang w:val="ru-RU"/>
+          </w:rPr>
+          <w:t>.</w:t>
+        </w:r>
+        <w:r>
+          <w:rPr>
+            <w:rStyle w:val="Hyperlink"/>
+          </w:rPr>
+          <w:t>net</w:t>
+        </w:r>
+        <w:r>
+          <w:rPr>
+            <w:rStyle w:val="Hyperlink"/>
+            <w:lang w:val="ru-RU"/>
+          </w:rPr>
+          <w:t>/</w:t>
+        </w:r>
+      </w:hyperlink>
+      <w:r>
+        <w:rPr>
+          <w:lang w:val="ru-RU"/>
+        </w:rPr>
+        <w:t>)</w:t>
+      </w:r>
+      <w:r>
+        <w:rPr>
+          <w:lang w:val="ru-RU"/>
+        </w:rPr>
+        <w:t xml:space="preserve"> </w:t>
+      </w:r>
+      <w:hyperlink r:id="rId8" w:history="1">
+        <w:r>
+          <w:rPr>
+            <w:rStyle w:val="Hyperlink"/>
+            <w:lang w:val="ru-RU"/>
+          </w:rPr>
+          <w:t>https://github.com/VasilyIvanov/QIM</w:t>
+        </w:r>
+      </w:hyperlink>
+      <w:r>
+        <w:rPr>
+          <w:lang w:val="ru-RU"/>
+        </w:rPr>
+        <w:t xml:space="preserve"> </w:t>
+      </w:r>
+      <w:r>
+        <w:rPr>
+          <w:lang w:val="ru-RU"/>
+        </w:rPr>
+        <w:t xml:space="preserve"> и сравни с тем что есть у нас </w:t>
+      </w:r>
+      <w:r>
+        <w:rPr>
+          <w:lang w:val="ru-RU"/>
+        </w:rPr>
+        <w:t>C:\Projects\QIMy</w:t>
+      </w:r>
+      <w:r>
+        <w:rPr>
+          <w:lang w:val="ru-RU"/>
+        </w:rPr>
+        <w:t xml:space="preserve"> </w:t>
+      </w:r>
+      <w:hyperlink r:id="rId9" w:history="1">
+        <w:r>
+          <w:rPr>
+            <w:rStyle w:val="Hyperlink"/>
+            <w:lang w:val="ru-RU"/>
+          </w:rPr>
+          <w:t>https://github.com/officekharitonov-bit/QIMy-ERP</w:t>
+        </w:r>
+      </w:hyperlink>
     </w:p>
     <w:p>
       <w:pPr>
         <w:pStyle w:val="Listenabsatz"/>
-        <w:rPr>
-          <w:lang w:val="ru-RU"/>
-        </w:rPr>
-      </w:pPr>
+      </w:pPr>
+      <w:r>
+        <w:t>+ Azure</w:t>
+      </w:r>
     </w:p>
     <w:p>
       <w:pPr>
         <w:pStyle w:val="Listenabsatz"/>
-        <w:rPr>
-          <w:lang w:val="ru-RU"/>
-        </w:rPr>
-      </w:pPr>
+      </w:pPr>
+      <w:r>
+        <w:rPr>
+          <w:lang w:val="ru-RU"/>
+        </w:rPr>
+        <w:drawing>
+          <wp:inline distT="0" distB="0" distL="0" distR="0" wp14:anchorId="56365E51" wp14:editId="13725E45">
+            <wp:extent cx="5760720" cy="1963420"/>
+            <wp:effectExtent l="0" t="0" r="0" b="0"/>
+            <wp:docPr id="1716555660" name="Grafik 1"/>
+            <wp:cNvGraphicFramePr>
+              <a:graphicFrameLocks xmlns:a="http://schemas.openxmlformats.org/drawingml/2006/main" noChangeAspect="1"/>
+            </wp:cNvGraphicFramePr>
+            <a:graphic xmlns:a="http://schemas.openxmlformats.org/drawingml/2006/main">
+              <a:graphicData uri="http://schemas.openxmlformats.org/drawingml/2006/picture">
+                <pic:pic xmlns:pic="http://schemas.openxmlformats.org/drawingml/2006/picture">
+                  <pic:nvPicPr>
+                    <pic:cNvPr id="1716555660" name=""/>
+                    <pic:cNvPicPr/>
+                  </pic:nvPicPr>
+                  <pic:blipFill>
+                    <a:blip r:embed="rId10"/>
+                    <a:stretch>
+                      <a:fillRect/>
+                    </a:stretch>
+                  </pic:blipFill>
+                  <pic:spPr>
+                    <a:xfrm>
+                      <a:off x="0" y="0"/>
+                      <a:ext cx="5760720" cy="1963420"/>
+                    </a:xfrm>
+                    <a:prstGeom prst="rect">
+                      <a:avLst/>
+                    </a:prstGeom>
+                  </pic:spPr>
+                </pic:pic>
+              </a:graphicData>
+            </a:graphic>
+          </wp:inline>
+        </w:drawing>
+      </w:r>
     </w:p>
     <w:p>
       <w:pPr>
         <w:pStyle w:val="Listenabsatz"/>
-        <w:rPr>
-          <w:lang w:val="ru-RU"/>
-        </w:rPr>
-      </w:pPr>
-      <w:r>
-        <w:rPr>
-          <w:lang w:val="ru-RU"/>
-        </w:rPr>
-        <w:t xml:space="preserve">Что скажешь? </w:t>
-      </w:r>
+      </w:pPr>
     </w:p>
     <w:p>
       <w:pPr>
         <w:pStyle w:val="Listenabsatz"/>
-        <w:rPr>
-          <w:lang w:val="ru-RU"/>
-        </w:rPr>
-      </w:pPr>
-      <w:r>
-        <w:rPr>
-          <w:lang w:val="ru-RU"/>
-        </w:rPr>
+      </w:pPr>
+      <w:r>
+        <w:rPr>
+          <w:lang w:val="ru-RU"/>
+        </w:rPr>
+        <w:t xml:space="preserve">Изучи все сущности, все переменные, все формы, все взаимодействия как </w:t>
+      </w:r>
+      <w:r>
+        <w:t>IT</w:t>
+      </w:r>
+      <w:r>
+        <w:rPr>
+          <w:lang w:val="ru-RU"/>
+        </w:rPr>
+        <w:t xml:space="preserve"> </w:t>
+      </w:r>
+      <w:r>
+        <w:rPr>
+          <w:lang w:val="ru-RU"/>
+        </w:rPr>
+        <w:t>разработчик и создай отчёт что мы уже реализовали и какой план действий в целом и в частности на сегодня</w:t>
+      </w:r>
+      <w:r>
+        <w:rPr>
+          <w:lang w:val="ru-RU"/>
+        </w:rPr>
+        <w:br/>
+      </w:r>
+    </w:p>
+    <w:p>
+      <w:pPr>
+        <w:pStyle w:val="Listenabsatz"/>
+        <w:rPr>
+          <w:b/>
+          <w:bCs/>
+        </w:rPr>
+      </w:pPr>
+      <w:proofErr w:type="spellStart"/>
+      <w:r>
+        <w:rPr>
+          <w:b/>
+          <w:bCs/>
+        </w:rPr>
+        <w:t>Промпт</w:t>
+      </w:r>
+      <w:proofErr w:type="spellEnd"/>
+      <w:r>
+        <w:rPr>
+          <w:b/>
+          <w:bCs/>
+        </w:rPr>
+        <w:t xml:space="preserve"> </w:t>
+      </w:r>
+      <w:proofErr w:type="spellStart"/>
+      <w:r>
+        <w:rPr>
+          <w:b/>
+          <w:bCs/>
+        </w:rPr>
+        <w:t>для</w:t>
+      </w:r>
+      <w:proofErr w:type="spellEnd"/>
+      <w:r>
+        <w:rPr>
+          <w:b/>
+          <w:bCs/>
+        </w:rPr>
+        <w:t xml:space="preserve"> </w:t>
+      </w:r>
+      <w:proofErr w:type="gramStart"/>
+      <w:r>
+        <w:rPr>
+          <w:b/>
+          <w:bCs/>
+        </w:rPr>
+        <w:t>VS Code</w:t>
+      </w:r>
+      <w:proofErr w:type="gramEnd"/>
+      <w:r>
+        <w:rPr>
+          <w:b/>
+          <w:bCs/>
+        </w:rPr>
+        <w:t xml:space="preserve"> (Copilot / Cursor / Chat)</w:t>
+      </w:r>
+    </w:p>
+    <w:p>
+      <w:pPr>
+        <w:pStyle w:val="Listenabsatz"/>
+        <w:rPr>
+          <w:lang w:val="ru-RU"/>
+        </w:rPr>
+      </w:pPr>
+      <w:r>
+        <w:rPr>
+          <w:lang w:val="ru-RU"/>
+        </w:rPr>
+        <w:t>Скопируйте и вставьте следующий текст. Я структурировал его на английском (так ИИ работает точнее с кодом), но добавил контекст на русском там, где это важно для бизнес-логики.</w:t>
+      </w:r>
+    </w:p>
+    <w:p>
+      <w:pPr>
+        <w:pStyle w:val="Listenabsatz"/>
+      </w:pPr>
+      <w:r>
+        <w:pict w14:anchorId="20315A78">
+          <v:rect id="_x0000_i1037" style="width:0;height:1.5pt" o:hralign="center" o:hrstd="t" o:hr="t" fillcolor="#a0a0a0" stroked="f"/>
+        </w:pict>
+      </w:r>
+    </w:p>
+    <w:p>
+      <w:pPr>
+        <w:pStyle w:val="Listenabsatz"/>
+      </w:pPr>
+      <w:r>
+        <w:rPr>
+          <w:b/>
+          <w:bCs/>
+        </w:rPr>
+        <w:lastRenderedPageBreak/>
+        <w:t>ROLE:</w:t>
+      </w:r>
+      <w:r>
+        <w:t xml:space="preserve"> Act </w:t>
+      </w:r>
+      <w:proofErr w:type="spellStart"/>
+      <w:r>
+        <w:t>as</w:t>
+      </w:r>
+      <w:proofErr w:type="spellEnd"/>
+      <w:r>
+        <w:t xml:space="preserve"> a Senior .NET </w:t>
+      </w:r>
+      <w:proofErr w:type="spellStart"/>
+      <w:r>
+        <w:t>Architect</w:t>
+      </w:r>
+      <w:proofErr w:type="spellEnd"/>
+      <w:r>
+        <w:t xml:space="preserve"> and Full-</w:t>
+      </w:r>
+      <w:proofErr w:type="spellStart"/>
+      <w:r>
+        <w:t>stack</w:t>
+      </w:r>
+      <w:proofErr w:type="spellEnd"/>
+      <w:r>
+        <w:t xml:space="preserve"> Developer. </w:t>
+      </w:r>
+      <w:proofErr w:type="spellStart"/>
+      <w:r>
+        <w:t>You</w:t>
+      </w:r>
+      <w:proofErr w:type="spellEnd"/>
+      <w:r>
+        <w:t xml:space="preserve"> </w:t>
+      </w:r>
+      <w:proofErr w:type="spellStart"/>
+      <w:r>
+        <w:t>are</w:t>
+      </w:r>
+      <w:proofErr w:type="spellEnd"/>
+      <w:r>
+        <w:t xml:space="preserve"> an expert in ERP </w:t>
+      </w:r>
+      <w:proofErr w:type="spellStart"/>
+      <w:r>
+        <w:t>systems</w:t>
+      </w:r>
+      <w:proofErr w:type="spellEnd"/>
+      <w:r>
+        <w:t xml:space="preserve">, Azure </w:t>
+      </w:r>
+      <w:proofErr w:type="spellStart"/>
+      <w:r>
+        <w:t>cloud</w:t>
+      </w:r>
+      <w:proofErr w:type="spellEnd"/>
+      <w:r>
+        <w:t xml:space="preserve"> </w:t>
+      </w:r>
+      <w:proofErr w:type="spellStart"/>
+      <w:r>
+        <w:t>architecture</w:t>
+      </w:r>
+      <w:proofErr w:type="spellEnd"/>
+      <w:r>
+        <w:t xml:space="preserve">, and Accounting </w:t>
+      </w:r>
+      <w:proofErr w:type="spellStart"/>
+      <w:r>
+        <w:t>software</w:t>
+      </w:r>
+      <w:proofErr w:type="spellEnd"/>
+      <w:r>
+        <w:t xml:space="preserve"> (</w:t>
+      </w:r>
+      <w:proofErr w:type="spellStart"/>
+      <w:r>
+        <w:t>specifically</w:t>
+      </w:r>
+      <w:proofErr w:type="spellEnd"/>
+      <w:r>
+        <w:t xml:space="preserve"> Austrian/German </w:t>
+      </w:r>
+      <w:proofErr w:type="spellStart"/>
+      <w:r>
+        <w:t>standards</w:t>
+      </w:r>
+      <w:proofErr w:type="spellEnd"/>
+      <w:r>
+        <w:t xml:space="preserve"> like AR/ER).</w:t>
+      </w:r>
+    </w:p>
+    <w:p>
+      <w:pPr>
+        <w:pStyle w:val="Listenabsatz"/>
+      </w:pPr>
+      <w:r>
+        <w:rPr>
+          <w:b/>
+          <w:bCs/>
+        </w:rPr>
+        <w:t>CONTEXT &amp; OBJECTIVE:</w:t>
+      </w:r>
+      <w:r>
+        <w:t xml:space="preserve"> </w:t>
+      </w:r>
+      <w:proofErr w:type="spellStart"/>
+      <w:r>
+        <w:t>We</w:t>
+      </w:r>
+      <w:proofErr w:type="spellEnd"/>
+      <w:r>
+        <w:t xml:space="preserve"> </w:t>
+      </w:r>
+      <w:proofErr w:type="spellStart"/>
+      <w:r>
+        <w:t>are</w:t>
+      </w:r>
+      <w:proofErr w:type="spellEnd"/>
+      <w:r>
+        <w:t xml:space="preserve"> </w:t>
+      </w:r>
+      <w:proofErr w:type="spellStart"/>
+      <w:r>
+        <w:t>building</w:t>
+      </w:r>
+      <w:proofErr w:type="spellEnd"/>
+      <w:r>
+        <w:t xml:space="preserve"> a </w:t>
+      </w:r>
+      <w:proofErr w:type="spellStart"/>
+      <w:r>
+        <w:t>primary</w:t>
+      </w:r>
+      <w:proofErr w:type="spellEnd"/>
+      <w:r>
+        <w:t xml:space="preserve"> </w:t>
+      </w:r>
+      <w:proofErr w:type="spellStart"/>
+      <w:r>
+        <w:t>accounting</w:t>
+      </w:r>
+      <w:proofErr w:type="spellEnd"/>
+      <w:r>
+        <w:t xml:space="preserve"> </w:t>
+      </w:r>
+      <w:proofErr w:type="spellStart"/>
+      <w:r>
+        <w:t>system</w:t>
+      </w:r>
+      <w:proofErr w:type="spellEnd"/>
+      <w:r>
+        <w:t xml:space="preserve"> </w:t>
+      </w:r>
+      <w:proofErr w:type="spellStart"/>
+      <w:r>
+        <w:t>called</w:t>
+      </w:r>
+      <w:proofErr w:type="spellEnd"/>
+      <w:r>
+        <w:t xml:space="preserve"> </w:t>
+      </w:r>
+      <w:r>
+        <w:rPr>
+          <w:b/>
+          <w:bCs/>
+        </w:rPr>
+        <w:t>"</w:t>
+      </w:r>
+      <w:proofErr w:type="spellStart"/>
+      <w:r>
+        <w:rPr>
+          <w:b/>
+          <w:bCs/>
+        </w:rPr>
+        <w:t>QIMy</w:t>
+      </w:r>
+      <w:proofErr w:type="spellEnd"/>
+      <w:r>
+        <w:rPr>
+          <w:b/>
+          <w:bCs/>
+        </w:rPr>
+        <w:t>"</w:t>
+      </w:r>
+      <w:r>
+        <w:t xml:space="preserve"> (</w:t>
+      </w:r>
+      <w:proofErr w:type="spellStart"/>
+      <w:r>
+        <w:t>located</w:t>
+      </w:r>
+      <w:proofErr w:type="spellEnd"/>
+      <w:r>
+        <w:t xml:space="preserve"> in C:\Projects\QIMy). The </w:t>
+      </w:r>
+      <w:proofErr w:type="spellStart"/>
+      <w:r>
+        <w:t>goal</w:t>
+      </w:r>
+      <w:proofErr w:type="spellEnd"/>
+      <w:r>
+        <w:t xml:space="preserve"> </w:t>
+      </w:r>
+      <w:proofErr w:type="spellStart"/>
+      <w:r>
+        <w:t>is</w:t>
+      </w:r>
+      <w:proofErr w:type="spellEnd"/>
+      <w:r>
+        <w:t xml:space="preserve"> to </w:t>
+      </w:r>
+      <w:proofErr w:type="spellStart"/>
+      <w:r>
+        <w:t>build</w:t>
+      </w:r>
+      <w:proofErr w:type="spellEnd"/>
+      <w:r>
+        <w:t xml:space="preserve"> a SaaS </w:t>
+      </w:r>
+      <w:proofErr w:type="spellStart"/>
+      <w:r>
+        <w:t>product</w:t>
+      </w:r>
+      <w:proofErr w:type="spellEnd"/>
+      <w:r>
+        <w:t xml:space="preserve"> </w:t>
+      </w:r>
+      <w:proofErr w:type="spellStart"/>
+      <w:r>
+        <w:t>similar</w:t>
+      </w:r>
+      <w:proofErr w:type="spellEnd"/>
+      <w:r>
+        <w:t xml:space="preserve"> to </w:t>
+      </w:r>
+      <w:r>
+        <w:rPr>
+          <w:i/>
+          <w:iCs/>
+        </w:rPr>
+        <w:t>Sevdesk.at</w:t>
+      </w:r>
+      <w:r>
+        <w:t xml:space="preserve"> </w:t>
+      </w:r>
+      <w:proofErr w:type="spellStart"/>
+      <w:r>
+        <w:t>or</w:t>
+      </w:r>
+      <w:proofErr w:type="spellEnd"/>
+      <w:r>
+        <w:t xml:space="preserve"> </w:t>
+      </w:r>
+      <w:r>
+        <w:rPr>
+          <w:i/>
+          <w:iCs/>
+        </w:rPr>
+        <w:t>Everbill.com</w:t>
+      </w:r>
+      <w:r>
+        <w:t xml:space="preserve">. </w:t>
+      </w:r>
+      <w:proofErr w:type="spellStart"/>
+      <w:r>
+        <w:t>We</w:t>
+      </w:r>
+      <w:proofErr w:type="spellEnd"/>
+      <w:r>
+        <w:t xml:space="preserve"> </w:t>
+      </w:r>
+      <w:proofErr w:type="spellStart"/>
+      <w:r>
+        <w:t>represent</w:t>
+      </w:r>
+      <w:proofErr w:type="spellEnd"/>
+      <w:r>
+        <w:t xml:space="preserve"> a </w:t>
+      </w:r>
+      <w:proofErr w:type="spellStart"/>
+      <w:r>
+        <w:t>transition</w:t>
+      </w:r>
+      <w:proofErr w:type="spellEnd"/>
+      <w:r>
+        <w:t xml:space="preserve"> </w:t>
+      </w:r>
+      <w:proofErr w:type="spellStart"/>
+      <w:r>
+        <w:t>from</w:t>
+      </w:r>
+      <w:proofErr w:type="spellEnd"/>
+      <w:r>
+        <w:t xml:space="preserve"> a </w:t>
+      </w:r>
+      <w:proofErr w:type="spellStart"/>
+      <w:r>
+        <w:t>legacy</w:t>
+      </w:r>
+      <w:proofErr w:type="spellEnd"/>
+      <w:r>
+        <w:t xml:space="preserve"> prototype </w:t>
+      </w:r>
+      <w:r>
+        <w:rPr>
+          <w:b/>
+          <w:bCs/>
+        </w:rPr>
+        <w:t>"Old QIM"</w:t>
+      </w:r>
+      <w:r>
+        <w:t xml:space="preserve"> (</w:t>
+      </w:r>
+      <w:proofErr w:type="spellStart"/>
+      <w:r>
+        <w:t>located</w:t>
+      </w:r>
+      <w:proofErr w:type="spellEnd"/>
+      <w:r>
+        <w:t xml:space="preserve"> at https://github.com/VasilyIvanov/QIM </w:t>
+      </w:r>
+      <w:proofErr w:type="spellStart"/>
+      <w:r>
+        <w:t>or</w:t>
+      </w:r>
+      <w:proofErr w:type="spellEnd"/>
+      <w:r>
+        <w:t xml:space="preserve"> </w:t>
+      </w:r>
+      <w:proofErr w:type="spellStart"/>
+      <w:r>
+        <w:t>locally</w:t>
+      </w:r>
+      <w:proofErr w:type="spellEnd"/>
+      <w:r>
+        <w:t xml:space="preserve"> in </w:t>
+      </w:r>
+      <w:proofErr w:type="spellStart"/>
+      <w:r>
+        <w:t>the</w:t>
+      </w:r>
+      <w:proofErr w:type="spellEnd"/>
+      <w:r>
+        <w:t xml:space="preserve"> </w:t>
+      </w:r>
+      <w:proofErr w:type="spellStart"/>
+      <w:r>
+        <w:t>workspace</w:t>
+      </w:r>
+      <w:proofErr w:type="spellEnd"/>
+      <w:r>
+        <w:t xml:space="preserve">) to </w:t>
+      </w:r>
+      <w:proofErr w:type="spellStart"/>
+      <w:r>
+        <w:t>the</w:t>
+      </w:r>
+      <w:proofErr w:type="spellEnd"/>
+      <w:r>
+        <w:t xml:space="preserve"> </w:t>
+      </w:r>
+      <w:proofErr w:type="spellStart"/>
+      <w:r>
+        <w:t>new</w:t>
+      </w:r>
+      <w:proofErr w:type="spellEnd"/>
+      <w:r>
+        <w:t xml:space="preserve"> </w:t>
+      </w:r>
+      <w:r>
+        <w:rPr>
+          <w:b/>
+          <w:bCs/>
+        </w:rPr>
+        <w:t>"</w:t>
+      </w:r>
+      <w:proofErr w:type="spellStart"/>
+      <w:r>
+        <w:rPr>
+          <w:b/>
+          <w:bCs/>
+        </w:rPr>
+        <w:t>QIMy</w:t>
+      </w:r>
+      <w:proofErr w:type="spellEnd"/>
+      <w:r>
+        <w:rPr>
+          <w:b/>
+          <w:bCs/>
+        </w:rPr>
+        <w:t>"</w:t>
+      </w:r>
+      <w:r>
+        <w:t xml:space="preserve"> </w:t>
+      </w:r>
+      <w:proofErr w:type="spellStart"/>
+      <w:r>
+        <w:t>architecture</w:t>
+      </w:r>
+      <w:proofErr w:type="spellEnd"/>
+      <w:r>
+        <w:t xml:space="preserve"> (https://github.com/officekharitonov-bit/QIMy-ERP).</w:t>
+      </w:r>
+    </w:p>
+    <w:p>
+      <w:pPr>
+        <w:pStyle w:val="Listenabsatz"/>
+      </w:pPr>
+      <w:r>
+        <w:rPr>
+          <w:b/>
+          <w:bCs/>
+        </w:rPr>
+        <w:t>BUSINESS DOMAIN REQUIREMENTS:</w:t>
+      </w:r>
+    </w:p>
+    <w:p>
+      <w:pPr>
+        <w:pStyle w:val="Listenabsatz"/>
+        <w:numPr>
+          <w:ilvl w:val="0"/>
+          <w:numId w:val="2"/>
+        </w:numPr>
+      </w:pPr>
+      <w:r>
+        <w:rPr>
+          <w:b/>
+          <w:bCs/>
+        </w:rPr>
+        <w:t>AR (Ausgangsrechnungen):</w:t>
+      </w:r>
+      <w:r>
+        <w:t xml:space="preserve"> </w:t>
+      </w:r>
+      <w:proofErr w:type="spellStart"/>
+      <w:r>
+        <w:t>Outgoing</w:t>
+      </w:r>
+      <w:proofErr w:type="spellEnd"/>
+      <w:r>
+        <w:t xml:space="preserve"> </w:t>
+      </w:r>
+      <w:proofErr w:type="spellStart"/>
+      <w:r>
+        <w:t>invoices</w:t>
+      </w:r>
+      <w:proofErr w:type="spellEnd"/>
+      <w:r>
+        <w:t>. (</w:t>
+      </w:r>
+      <w:proofErr w:type="spellStart"/>
+      <w:r>
+        <w:t>Functionality</w:t>
+      </w:r>
+      <w:proofErr w:type="spellEnd"/>
+      <w:r>
+        <w:t xml:space="preserve"> </w:t>
+      </w:r>
+      <w:proofErr w:type="spellStart"/>
+      <w:r>
+        <w:t>existed</w:t>
+      </w:r>
+      <w:proofErr w:type="spellEnd"/>
+      <w:r>
+        <w:t xml:space="preserve"> in Old QIM).</w:t>
+      </w:r>
+    </w:p>
+    <w:p>
+      <w:pPr>
+        <w:pStyle w:val="Listenabsatz"/>
+        <w:numPr>
+          <w:ilvl w:val="0"/>
+          <w:numId w:val="2"/>
+        </w:numPr>
+      </w:pPr>
+      <w:r>
+        <w:rPr>
+          <w:b/>
+          <w:bCs/>
+        </w:rPr>
+        <w:t>ER (Eingangsrechnungen):</w:t>
+      </w:r>
+      <w:r>
+        <w:t xml:space="preserve"> Incoming </w:t>
+      </w:r>
+      <w:proofErr w:type="spellStart"/>
+      <w:r>
+        <w:t>invoices</w:t>
+      </w:r>
+      <w:proofErr w:type="spellEnd"/>
+      <w:r>
+        <w:t xml:space="preserve">. (New </w:t>
+      </w:r>
+      <w:proofErr w:type="spellStart"/>
+      <w:r>
+        <w:t>functionality</w:t>
+      </w:r>
+      <w:proofErr w:type="spellEnd"/>
+      <w:r>
+        <w:t xml:space="preserve">). </w:t>
+      </w:r>
+      <w:proofErr w:type="spellStart"/>
+      <w:r>
+        <w:t>Requirements</w:t>
+      </w:r>
+      <w:proofErr w:type="spellEnd"/>
+      <w:r>
+        <w:t>:</w:t>
+      </w:r>
+    </w:p>
+    <w:p>
+      <w:pPr>
+        <w:pStyle w:val="Listenabsatz"/>
+        <w:numPr>
+          <w:ilvl w:val="1"/>
+          <w:numId w:val="2"/>
+        </w:numPr>
+      </w:pPr>
+      <w:r>
+        <w:t xml:space="preserve">Import </w:t>
+      </w:r>
+      <w:proofErr w:type="spellStart"/>
+      <w:r>
+        <w:t>invoices</w:t>
+      </w:r>
+      <w:proofErr w:type="spellEnd"/>
+      <w:r>
+        <w:t xml:space="preserve"> </w:t>
+      </w:r>
+      <w:proofErr w:type="spellStart"/>
+      <w:r>
+        <w:t>from</w:t>
+      </w:r>
+      <w:proofErr w:type="spellEnd"/>
+      <w:r>
+        <w:t xml:space="preserve"> </w:t>
+      </w:r>
+      <w:proofErr w:type="gramStart"/>
+      <w:r>
+        <w:t>Email</w:t>
+      </w:r>
+      <w:proofErr w:type="gramEnd"/>
+      <w:r>
+        <w:t>/Storage.</w:t>
+      </w:r>
+    </w:p>
+    <w:p>
+      <w:pPr>
+        <w:pStyle w:val="Listenabsatz"/>
+        <w:numPr>
+          <w:ilvl w:val="1"/>
+          <w:numId w:val="2"/>
+        </w:numPr>
+      </w:pPr>
+      <w:r>
+        <w:t xml:space="preserve">Parse </w:t>
+      </w:r>
+      <w:proofErr w:type="spellStart"/>
+      <w:r>
+        <w:t>data</w:t>
+      </w:r>
+      <w:proofErr w:type="spellEnd"/>
+      <w:r>
+        <w:t xml:space="preserve"> to </w:t>
+      </w:r>
+      <w:proofErr w:type="spellStart"/>
+      <w:r>
+        <w:t>create</w:t>
+      </w:r>
+      <w:proofErr w:type="spellEnd"/>
+      <w:r>
+        <w:t xml:space="preserve"> a </w:t>
+      </w:r>
+      <w:proofErr w:type="spellStart"/>
+      <w:r>
+        <w:t>table</w:t>
+      </w:r>
+      <w:proofErr w:type="spellEnd"/>
+      <w:r>
+        <w:t xml:space="preserve"> </w:t>
+      </w:r>
+      <w:proofErr w:type="spellStart"/>
+      <w:r>
+        <w:t>of</w:t>
+      </w:r>
+      <w:proofErr w:type="spellEnd"/>
+      <w:r>
+        <w:t xml:space="preserve"> </w:t>
+      </w:r>
+      <w:proofErr w:type="spellStart"/>
+      <w:r>
+        <w:t>Suppliers</w:t>
+      </w:r>
+      <w:proofErr w:type="spellEnd"/>
+      <w:r>
+        <w:t xml:space="preserve"> and Incoming </w:t>
+      </w:r>
+      <w:proofErr w:type="spellStart"/>
+      <w:r>
+        <w:t>Invoices</w:t>
+      </w:r>
+      <w:proofErr w:type="spellEnd"/>
+      <w:r>
+        <w:t>.</w:t>
+      </w:r>
+    </w:p>
+    <w:p>
+      <w:pPr>
+        <w:pStyle w:val="Listenabsatz"/>
+        <w:numPr>
+          <w:ilvl w:val="1"/>
+          <w:numId w:val="2"/>
+        </w:numPr>
+      </w:pPr>
+      <w:r>
+        <w:rPr>
+          <w:i/>
+          <w:iCs/>
+        </w:rPr>
+        <w:t>Note:</w:t>
+      </w:r>
+      <w:r>
+        <w:t xml:space="preserve"> </w:t>
+      </w:r>
+      <w:proofErr w:type="spellStart"/>
+      <w:r>
+        <w:t>There</w:t>
+      </w:r>
+      <w:proofErr w:type="spellEnd"/>
+      <w:r>
+        <w:t xml:space="preserve"> </w:t>
+      </w:r>
+      <w:proofErr w:type="spellStart"/>
+      <w:r>
+        <w:t>is</w:t>
+      </w:r>
+      <w:proofErr w:type="spellEnd"/>
+      <w:r>
+        <w:t xml:space="preserve"> an </w:t>
+      </w:r>
+      <w:proofErr w:type="spellStart"/>
+      <w:r>
+        <w:t>existing</w:t>
+      </w:r>
+      <w:proofErr w:type="spellEnd"/>
+      <w:r>
+        <w:t xml:space="preserve"> Google Drive </w:t>
+      </w:r>
+      <w:proofErr w:type="spellStart"/>
+      <w:r>
+        <w:t>structure</w:t>
+      </w:r>
+      <w:proofErr w:type="spellEnd"/>
+      <w:r>
+        <w:t xml:space="preserve"> </w:t>
+      </w:r>
+      <w:proofErr w:type="spellStart"/>
+      <w:r>
+        <w:t>representing</w:t>
+      </w:r>
+      <w:proofErr w:type="spellEnd"/>
+      <w:r>
+        <w:t xml:space="preserve"> </w:t>
+      </w:r>
+      <w:proofErr w:type="spellStart"/>
+      <w:r>
+        <w:t>the</w:t>
+      </w:r>
+      <w:proofErr w:type="spellEnd"/>
+      <w:r>
+        <w:t xml:space="preserve"> </w:t>
+      </w:r>
+      <w:proofErr w:type="spellStart"/>
+      <w:r>
+        <w:t>full</w:t>
+      </w:r>
+      <w:proofErr w:type="spellEnd"/>
+      <w:r>
+        <w:t xml:space="preserve"> AR/ER </w:t>
+      </w:r>
+      <w:proofErr w:type="spellStart"/>
+      <w:r>
+        <w:t>cycle</w:t>
+      </w:r>
+      <w:proofErr w:type="spellEnd"/>
+      <w:r>
+        <w:t xml:space="preserve"> </w:t>
+      </w:r>
+      <w:proofErr w:type="spellStart"/>
+      <w:r>
+        <w:t>that</w:t>
+      </w:r>
+      <w:proofErr w:type="spellEnd"/>
+      <w:r>
+        <w:t xml:space="preserve"> </w:t>
+      </w:r>
+      <w:proofErr w:type="spellStart"/>
+      <w:r>
+        <w:t>needs</w:t>
+      </w:r>
+      <w:proofErr w:type="spellEnd"/>
+      <w:r>
+        <w:t xml:space="preserve"> to </w:t>
+      </w:r>
+      <w:proofErr w:type="spellStart"/>
+      <w:r>
+        <w:t>be</w:t>
+      </w:r>
+      <w:proofErr w:type="spellEnd"/>
+      <w:r>
+        <w:t xml:space="preserve"> </w:t>
+      </w:r>
+      <w:proofErr w:type="spellStart"/>
+      <w:r>
+        <w:t>digitally</w:t>
+      </w:r>
+      <w:proofErr w:type="spellEnd"/>
+      <w:r>
+        <w:t xml:space="preserve"> </w:t>
+      </w:r>
+      <w:proofErr w:type="spellStart"/>
+      <w:r>
+        <w:t>replicated</w:t>
+      </w:r>
+      <w:proofErr w:type="spellEnd"/>
+      <w:r>
+        <w:t>.</w:t>
+      </w:r>
+    </w:p>
+    <w:p>
+      <w:pPr>
+        <w:pStyle w:val="Listenabsatz"/>
+        <w:numPr>
+          <w:ilvl w:val="0"/>
+          <w:numId w:val="2"/>
+        </w:numPr>
+      </w:pPr>
+      <w:r>
+        <w:rPr>
+          <w:b/>
+          <w:bCs/>
+        </w:rPr>
+        <w:t>Registrierkasse (Cash Register):</w:t>
+      </w:r>
+    </w:p>
+    <w:p>
+      <w:pPr>
+        <w:pStyle w:val="Listenabsatz"/>
+        <w:numPr>
+          <w:ilvl w:val="1"/>
+          <w:numId w:val="2"/>
+        </w:numPr>
+      </w:pPr>
+      <w:proofErr w:type="spellStart"/>
+      <w:r>
+        <w:t>Existing</w:t>
+      </w:r>
+      <w:proofErr w:type="spellEnd"/>
+      <w:r>
+        <w:t xml:space="preserve"> code </w:t>
+      </w:r>
+      <w:proofErr w:type="spellStart"/>
+      <w:r>
+        <w:t>needs</w:t>
+      </w:r>
+      <w:proofErr w:type="spellEnd"/>
+      <w:r>
+        <w:t xml:space="preserve"> to </w:t>
+      </w:r>
+      <w:proofErr w:type="spellStart"/>
+      <w:r>
+        <w:t>be</w:t>
+      </w:r>
+      <w:proofErr w:type="spellEnd"/>
+      <w:r>
+        <w:t xml:space="preserve"> </w:t>
+      </w:r>
+      <w:proofErr w:type="spellStart"/>
+      <w:r>
+        <w:t>finalized</w:t>
+      </w:r>
+      <w:proofErr w:type="spellEnd"/>
+      <w:r>
+        <w:t xml:space="preserve"> and </w:t>
+      </w:r>
+      <w:proofErr w:type="spellStart"/>
+      <w:r>
+        <w:t>integrated</w:t>
+      </w:r>
+      <w:proofErr w:type="spellEnd"/>
+      <w:r>
+        <w:t xml:space="preserve"> </w:t>
+      </w:r>
+      <w:proofErr w:type="spellStart"/>
+      <w:r>
+        <w:t>into</w:t>
+      </w:r>
+      <w:proofErr w:type="spellEnd"/>
+      <w:r>
+        <w:t xml:space="preserve"> </w:t>
+      </w:r>
+      <w:proofErr w:type="spellStart"/>
+      <w:r>
+        <w:t>the</w:t>
+      </w:r>
+      <w:proofErr w:type="spellEnd"/>
+      <w:r>
+        <w:t xml:space="preserve"> </w:t>
+      </w:r>
+      <w:proofErr w:type="spellStart"/>
+      <w:r>
+        <w:t>main</w:t>
+      </w:r>
+      <w:proofErr w:type="spellEnd"/>
+      <w:r>
+        <w:t xml:space="preserve"> </w:t>
+      </w:r>
+      <w:proofErr w:type="spellStart"/>
+      <w:r>
+        <w:t>QIMy</w:t>
+      </w:r>
+      <w:proofErr w:type="spellEnd"/>
+      <w:r>
+        <w:t xml:space="preserve"> </w:t>
+      </w:r>
+      <w:proofErr w:type="spellStart"/>
+      <w:r>
+        <w:t>cycle</w:t>
+      </w:r>
+      <w:proofErr w:type="spellEnd"/>
+      <w:r>
+        <w:t>.</w:t>
+      </w:r>
+    </w:p>
+    <w:p>
+      <w:pPr>
+        <w:pStyle w:val="Listenabsatz"/>
+        <w:numPr>
+          <w:ilvl w:val="0"/>
+          <w:numId w:val="2"/>
+        </w:numPr>
+      </w:pPr>
+      <w:r>
+        <w:rPr>
+          <w:b/>
+          <w:bCs/>
+        </w:rPr>
+        <w:t>Azure Integration:</w:t>
+      </w:r>
+      <w:r>
+        <w:t xml:space="preserve"> The </w:t>
+      </w:r>
+      <w:proofErr w:type="spellStart"/>
+      <w:r>
+        <w:t>solution</w:t>
+      </w:r>
+      <w:proofErr w:type="spellEnd"/>
+      <w:r>
+        <w:t xml:space="preserve"> </w:t>
+      </w:r>
+      <w:proofErr w:type="spellStart"/>
+      <w:r>
+        <w:t>is</w:t>
+      </w:r>
+      <w:proofErr w:type="spellEnd"/>
+      <w:r>
+        <w:t xml:space="preserve"> </w:t>
+      </w:r>
+      <w:proofErr w:type="spellStart"/>
+      <w:r>
+        <w:t>hosted</w:t>
+      </w:r>
+      <w:proofErr w:type="spellEnd"/>
+      <w:r>
+        <w:t xml:space="preserve"> on Azure.</w:t>
+      </w:r>
+    </w:p>
+    <w:p>
+      <w:pPr>
+        <w:pStyle w:val="Listenabsatz"/>
+      </w:pPr>
+      <w:r>
+        <w:rPr>
+          <w:b/>
+          <w:bCs/>
+        </w:rPr>
+        <w:t>TASK:</w:t>
+      </w:r>
+      <w:r>
+        <w:t xml:space="preserve"> </w:t>
+      </w:r>
+      <w:proofErr w:type="spellStart"/>
+      <w:r>
+        <w:t>You</w:t>
+      </w:r>
+      <w:proofErr w:type="spellEnd"/>
+      <w:r>
+        <w:t xml:space="preserve"> </w:t>
+      </w:r>
+      <w:proofErr w:type="spellStart"/>
+      <w:r>
+        <w:t>need</w:t>
+      </w:r>
+      <w:proofErr w:type="spellEnd"/>
+      <w:r>
+        <w:t xml:space="preserve"> to </w:t>
+      </w:r>
+      <w:proofErr w:type="spellStart"/>
+      <w:r>
+        <w:t>analyze</w:t>
+      </w:r>
+      <w:proofErr w:type="spellEnd"/>
+      <w:r>
+        <w:t xml:space="preserve"> </w:t>
+      </w:r>
+      <w:proofErr w:type="spellStart"/>
+      <w:r>
+        <w:t>the</w:t>
+      </w:r>
+      <w:proofErr w:type="spellEnd"/>
+      <w:r>
+        <w:t xml:space="preserve"> </w:t>
+      </w:r>
+      <w:proofErr w:type="spellStart"/>
+      <w:r>
+        <w:t>current</w:t>
+      </w:r>
+      <w:proofErr w:type="spellEnd"/>
+      <w:r>
+        <w:t xml:space="preserve"> </w:t>
+      </w:r>
+      <w:proofErr w:type="spellStart"/>
+      <w:r>
+        <w:t>codebase</w:t>
+      </w:r>
+      <w:proofErr w:type="spellEnd"/>
+      <w:r>
+        <w:t xml:space="preserve"> (</w:t>
+      </w:r>
+      <w:proofErr w:type="spellStart"/>
+      <w:r>
+        <w:t>QIMy</w:t>
+      </w:r>
+      <w:proofErr w:type="spellEnd"/>
+      <w:r>
+        <w:t xml:space="preserve">) and </w:t>
+      </w:r>
+      <w:proofErr w:type="spellStart"/>
+      <w:r>
+        <w:t>compare</w:t>
+      </w:r>
+      <w:proofErr w:type="spellEnd"/>
+      <w:r>
+        <w:t xml:space="preserve"> </w:t>
+      </w:r>
+      <w:proofErr w:type="spellStart"/>
+      <w:r>
+        <w:t>it</w:t>
+      </w:r>
+      <w:proofErr w:type="spellEnd"/>
+      <w:r>
+        <w:t xml:space="preserve"> </w:t>
+      </w:r>
+      <w:proofErr w:type="spellStart"/>
+      <w:r>
+        <w:t>with</w:t>
+      </w:r>
+      <w:proofErr w:type="spellEnd"/>
+      <w:r>
+        <w:t xml:space="preserve"> </w:t>
+      </w:r>
+      <w:proofErr w:type="spellStart"/>
+      <w:r>
+        <w:t>the</w:t>
+      </w:r>
+      <w:proofErr w:type="spellEnd"/>
+      <w:r>
+        <w:t xml:space="preserve"> </w:t>
+      </w:r>
+      <w:proofErr w:type="spellStart"/>
+      <w:r>
+        <w:t>legacy</w:t>
+      </w:r>
+      <w:proofErr w:type="spellEnd"/>
+      <w:r>
+        <w:t xml:space="preserve"> </w:t>
+      </w:r>
+      <w:proofErr w:type="spellStart"/>
+      <w:r>
+        <w:t>logic</w:t>
+      </w:r>
+      <w:proofErr w:type="spellEnd"/>
+      <w:r>
+        <w:t xml:space="preserve"> (Old QIM) to </w:t>
+      </w:r>
+      <w:proofErr w:type="spellStart"/>
+      <w:r>
+        <w:t>produce</w:t>
+      </w:r>
+      <w:proofErr w:type="spellEnd"/>
+      <w:r>
+        <w:t xml:space="preserve"> a </w:t>
+      </w:r>
+      <w:proofErr w:type="spellStart"/>
+      <w:r>
+        <w:t>detailed</w:t>
+      </w:r>
+      <w:proofErr w:type="spellEnd"/>
+      <w:r>
+        <w:t xml:space="preserve"> </w:t>
+      </w:r>
+      <w:proofErr w:type="spellStart"/>
+      <w:r>
+        <w:t>status</w:t>
+      </w:r>
+      <w:proofErr w:type="spellEnd"/>
+      <w:r>
+        <w:t xml:space="preserve"> </w:t>
+      </w:r>
+      <w:proofErr w:type="spellStart"/>
+      <w:r>
+        <w:t>report</w:t>
+      </w:r>
+      <w:proofErr w:type="spellEnd"/>
+      <w:r>
+        <w:t xml:space="preserve"> and </w:t>
+      </w:r>
+      <w:proofErr w:type="spellStart"/>
+      <w:r>
+        <w:t>development</w:t>
+      </w:r>
+      <w:proofErr w:type="spellEnd"/>
+      <w:r>
+        <w:t xml:space="preserve"> plan.</w:t>
+      </w:r>
+    </w:p>
+    <w:p>
+      <w:pPr>
+        <w:pStyle w:val="Listenabsatz"/>
+      </w:pPr>
+      <w:r>
+        <w:rPr>
+          <w:b/>
+          <w:bCs/>
+        </w:rPr>
+        <w:t>STEPS TO EXECUTE:</w:t>
+      </w:r>
+    </w:p>
+    <w:p>
+      <w:pPr>
+        <w:pStyle w:val="Listenabsatz"/>
+      </w:pPr>
+      <w:r>
+        <w:rPr>
+          <w:b/>
+          <w:bCs/>
+        </w:rPr>
+        <w:t>1. ARCHITECTURAL ANALYSIS &amp; COMPARISON</w:t>
+      </w:r>
+    </w:p>
+    <w:p>
+      <w:pPr>
+        <w:pStyle w:val="Listenabsatz"/>
+        <w:numPr>
+          <w:ilvl w:val="0"/>
+          <w:numId w:val="3"/>
+        </w:numPr>
+      </w:pPr>
+      <w:r>
+        <w:rPr>
+          <w:b/>
+          <w:bCs/>
+        </w:rPr>
+        <w:t xml:space="preserve">Analyze </w:t>
+      </w:r>
+      <w:proofErr w:type="spellStart"/>
+      <w:r>
+        <w:rPr>
+          <w:b/>
+          <w:bCs/>
+        </w:rPr>
+        <w:t>Entities</w:t>
+      </w:r>
+      <w:proofErr w:type="spellEnd"/>
+      <w:r>
+        <w:rPr>
+          <w:b/>
+          <w:bCs/>
+        </w:rPr>
+        <w:t>:</w:t>
+      </w:r>
+      <w:r>
+        <w:t xml:space="preserve"> </w:t>
+      </w:r>
+      <w:proofErr w:type="spellStart"/>
+      <w:r>
+        <w:t>Compare</w:t>
+      </w:r>
+      <w:proofErr w:type="spellEnd"/>
+      <w:r>
+        <w:t xml:space="preserve"> </w:t>
+      </w:r>
+      <w:proofErr w:type="spellStart"/>
+      <w:r>
+        <w:t>the</w:t>
+      </w:r>
+      <w:proofErr w:type="spellEnd"/>
+      <w:r>
+        <w:t xml:space="preserve"> Data Models (Entity Framework </w:t>
+      </w:r>
+      <w:proofErr w:type="spellStart"/>
+      <w:r>
+        <w:t>classes</w:t>
+      </w:r>
+      <w:proofErr w:type="spellEnd"/>
+      <w:r>
+        <w:t xml:space="preserve">) in Old QIM vs. New </w:t>
+      </w:r>
+      <w:proofErr w:type="spellStart"/>
+      <w:r>
+        <w:t>QIMy</w:t>
+      </w:r>
+      <w:proofErr w:type="spellEnd"/>
+      <w:r>
+        <w:t xml:space="preserve">. List </w:t>
+      </w:r>
+      <w:proofErr w:type="spellStart"/>
+      <w:r>
+        <w:t>missing</w:t>
+      </w:r>
+      <w:proofErr w:type="spellEnd"/>
+      <w:r>
+        <w:t xml:space="preserve"> </w:t>
+      </w:r>
+      <w:proofErr w:type="spellStart"/>
+      <w:r>
+        <w:t>entities</w:t>
+      </w:r>
+      <w:proofErr w:type="spellEnd"/>
+      <w:r>
+        <w:t xml:space="preserve"> </w:t>
+      </w:r>
+      <w:proofErr w:type="spellStart"/>
+      <w:r>
+        <w:t>required</w:t>
+      </w:r>
+      <w:proofErr w:type="spellEnd"/>
+      <w:r>
+        <w:t xml:space="preserve"> </w:t>
+      </w:r>
+      <w:proofErr w:type="spellStart"/>
+      <w:r>
+        <w:t>for</w:t>
+      </w:r>
+      <w:proofErr w:type="spellEnd"/>
+      <w:r>
+        <w:t xml:space="preserve"> </w:t>
+      </w:r>
+      <w:proofErr w:type="spellStart"/>
+      <w:r>
+        <w:t>the</w:t>
+      </w:r>
+      <w:proofErr w:type="spellEnd"/>
+      <w:r>
+        <w:t xml:space="preserve"> ER (Incoming) </w:t>
+      </w:r>
+      <w:proofErr w:type="spellStart"/>
+      <w:r>
+        <w:t>module</w:t>
+      </w:r>
+      <w:proofErr w:type="spellEnd"/>
+      <w:r>
+        <w:t xml:space="preserve"> and Registrierkasse.</w:t>
+      </w:r>
+    </w:p>
+    <w:p>
+      <w:pPr>
+        <w:pStyle w:val="Listenabsatz"/>
+        <w:numPr>
+          <w:ilvl w:val="0"/>
+          <w:numId w:val="3"/>
+        </w:numPr>
+      </w:pPr>
+      <w:r>
+        <w:rPr>
+          <w:b/>
+          <w:bCs/>
+        </w:rPr>
+        <w:t xml:space="preserve">Analyze Business </w:t>
+      </w:r>
+      <w:proofErr w:type="spellStart"/>
+      <w:r>
+        <w:rPr>
+          <w:b/>
+          <w:bCs/>
+        </w:rPr>
+        <w:t>Logic</w:t>
+      </w:r>
+      <w:proofErr w:type="spellEnd"/>
+      <w:r>
+        <w:rPr>
+          <w:b/>
+          <w:bCs/>
+        </w:rPr>
+        <w:t>:</w:t>
+      </w:r>
+      <w:r>
+        <w:t xml:space="preserve"> Look at Controllers and Services. </w:t>
+      </w:r>
+      <w:proofErr w:type="spellStart"/>
+      <w:r>
+        <w:t>What</w:t>
+      </w:r>
+      <w:proofErr w:type="spellEnd"/>
+      <w:r>
+        <w:t xml:space="preserve"> </w:t>
+      </w:r>
+      <w:proofErr w:type="spellStart"/>
+      <w:r>
+        <w:t>logic</w:t>
+      </w:r>
+      <w:proofErr w:type="spellEnd"/>
+      <w:r>
+        <w:t xml:space="preserve"> was </w:t>
+      </w:r>
+      <w:proofErr w:type="spellStart"/>
+      <w:r>
+        <w:t>successfully</w:t>
+      </w:r>
+      <w:proofErr w:type="spellEnd"/>
+      <w:r>
+        <w:t xml:space="preserve"> </w:t>
+      </w:r>
+      <w:proofErr w:type="spellStart"/>
+      <w:r>
+        <w:t>ported</w:t>
+      </w:r>
+      <w:proofErr w:type="spellEnd"/>
+      <w:r>
+        <w:t xml:space="preserve"> </w:t>
+      </w:r>
+      <w:proofErr w:type="spellStart"/>
+      <w:r>
+        <w:t>from</w:t>
+      </w:r>
+      <w:proofErr w:type="spellEnd"/>
+      <w:r>
+        <w:t xml:space="preserve"> Old QIM (AR)? </w:t>
+      </w:r>
+      <w:proofErr w:type="spellStart"/>
+      <w:r>
+        <w:t>What</w:t>
+      </w:r>
+      <w:proofErr w:type="spellEnd"/>
+      <w:r>
+        <w:t xml:space="preserve"> </w:t>
+      </w:r>
+      <w:proofErr w:type="spellStart"/>
+      <w:r>
+        <w:t>is</w:t>
+      </w:r>
+      <w:proofErr w:type="spellEnd"/>
+      <w:r>
+        <w:t xml:space="preserve"> </w:t>
+      </w:r>
+      <w:proofErr w:type="spellStart"/>
+      <w:r>
+        <w:t>missing</w:t>
+      </w:r>
+      <w:proofErr w:type="spellEnd"/>
+      <w:r>
+        <w:t>?</w:t>
+      </w:r>
+    </w:p>
+    <w:p>
+      <w:pPr>
+        <w:pStyle w:val="Listenabsatz"/>
+        <w:numPr>
+          <w:ilvl w:val="0"/>
+          <w:numId w:val="3"/>
+        </w:numPr>
+      </w:pPr>
+      <w:r>
+        <w:rPr>
+          <w:b/>
+          <w:bCs/>
+        </w:rPr>
+        <w:t>Analyze Forms/UI:</w:t>
+      </w:r>
+      <w:r>
+        <w:t xml:space="preserve"> </w:t>
+      </w:r>
+      <w:proofErr w:type="spellStart"/>
+      <w:r>
+        <w:t>Compare</w:t>
+      </w:r>
+      <w:proofErr w:type="spellEnd"/>
+      <w:r>
+        <w:t xml:space="preserve"> </w:t>
+      </w:r>
+      <w:proofErr w:type="spellStart"/>
+      <w:r>
+        <w:t>the</w:t>
+      </w:r>
+      <w:proofErr w:type="spellEnd"/>
+      <w:r>
+        <w:t xml:space="preserve"> Views/Front-end </w:t>
+      </w:r>
+      <w:proofErr w:type="spellStart"/>
+      <w:r>
+        <w:t>forms</w:t>
+      </w:r>
+      <w:proofErr w:type="spellEnd"/>
+      <w:r>
+        <w:t xml:space="preserve">. Are </w:t>
+      </w:r>
+      <w:proofErr w:type="spellStart"/>
+      <w:r>
+        <w:t>the</w:t>
+      </w:r>
+      <w:proofErr w:type="spellEnd"/>
+      <w:r>
+        <w:t xml:space="preserve"> </w:t>
+      </w:r>
+      <w:proofErr w:type="spellStart"/>
+      <w:r>
+        <w:t>input</w:t>
+      </w:r>
+      <w:proofErr w:type="spellEnd"/>
+      <w:r>
+        <w:t xml:space="preserve"> </w:t>
+      </w:r>
+      <w:proofErr w:type="spellStart"/>
+      <w:r>
+        <w:t>fields</w:t>
+      </w:r>
+      <w:proofErr w:type="spellEnd"/>
+      <w:r>
+        <w:t xml:space="preserve"> </w:t>
+      </w:r>
+      <w:proofErr w:type="spellStart"/>
+      <w:r>
+        <w:t>sufficient</w:t>
+      </w:r>
+      <w:proofErr w:type="spellEnd"/>
+      <w:r>
+        <w:t xml:space="preserve"> </w:t>
+      </w:r>
+      <w:proofErr w:type="spellStart"/>
+      <w:r>
+        <w:t>for</w:t>
+      </w:r>
+      <w:proofErr w:type="spellEnd"/>
+      <w:r>
+        <w:t xml:space="preserve"> </w:t>
+      </w:r>
+      <w:proofErr w:type="spellStart"/>
+      <w:r>
+        <w:t>the</w:t>
+      </w:r>
+      <w:proofErr w:type="spellEnd"/>
+      <w:r>
+        <w:t xml:space="preserve"> </w:t>
+      </w:r>
+      <w:proofErr w:type="spellStart"/>
+      <w:r>
+        <w:t>new</w:t>
+      </w:r>
+      <w:proofErr w:type="spellEnd"/>
+      <w:r>
+        <w:t xml:space="preserve"> </w:t>
+      </w:r>
+      <w:proofErr w:type="spellStart"/>
+      <w:r>
+        <w:t>accounting</w:t>
+      </w:r>
+      <w:proofErr w:type="spellEnd"/>
+      <w:r>
+        <w:t xml:space="preserve"> </w:t>
+      </w:r>
+      <w:proofErr w:type="spellStart"/>
+      <w:r>
+        <w:t>requirements</w:t>
+      </w:r>
+      <w:proofErr w:type="spellEnd"/>
+      <w:r>
+        <w:t>?</w:t>
+      </w:r>
+    </w:p>
+    <w:p>
+      <w:pPr>
+        <w:pStyle w:val="Listenabsatz"/>
+      </w:pPr>
+      <w:r>
+        <w:rPr>
+          <w:b/>
+          <w:bCs/>
+        </w:rPr>
+        <w:t>2. DELIVERABLE: STATUS REPORT</w:t>
+      </w:r>
+      <w:r>
+        <w:t xml:space="preserve"> Create a </w:t>
+      </w:r>
+      <w:proofErr w:type="spellStart"/>
+      <w:r>
+        <w:t>report</w:t>
+      </w:r>
+      <w:proofErr w:type="spellEnd"/>
+      <w:r>
+        <w:t xml:space="preserve"> </w:t>
+      </w:r>
+      <w:proofErr w:type="spellStart"/>
+      <w:r>
+        <w:t>titled</w:t>
+      </w:r>
+      <w:proofErr w:type="spellEnd"/>
+      <w:r>
+        <w:t xml:space="preserve"> "Current State </w:t>
+      </w:r>
+      <w:proofErr w:type="spellStart"/>
+      <w:r>
+        <w:t>of</w:t>
+      </w:r>
+      <w:proofErr w:type="spellEnd"/>
+      <w:r>
+        <w:t xml:space="preserve"> </w:t>
+      </w:r>
+      <w:proofErr w:type="spellStart"/>
+      <w:r>
+        <w:t>QIMy</w:t>
+      </w:r>
+      <w:proofErr w:type="spellEnd"/>
+      <w:r>
+        <w:t xml:space="preserve"> ERP" </w:t>
+      </w:r>
+      <w:proofErr w:type="spellStart"/>
+      <w:r>
+        <w:t>containing</w:t>
+      </w:r>
+      <w:proofErr w:type="spellEnd"/>
+      <w:r>
+        <w:t>:</w:t>
+      </w:r>
+    </w:p>
+    <w:p>
+      <w:pPr>
+        <w:pStyle w:val="Listenabsatz"/>
+        <w:numPr>
+          <w:ilvl w:val="0"/>
+          <w:numId w:val="4"/>
+        </w:numPr>
+      </w:pPr>
+      <w:proofErr w:type="spellStart"/>
+      <w:r>
+        <w:rPr>
+          <w:b/>
+          <w:bCs/>
+        </w:rPr>
+        <w:t>Implemented</w:t>
+      </w:r>
+      <w:proofErr w:type="spellEnd"/>
+      <w:r>
+        <w:rPr>
+          <w:b/>
+          <w:bCs/>
+        </w:rPr>
+        <w:t xml:space="preserve"> Features:</w:t>
+      </w:r>
+      <w:r>
+        <w:t xml:space="preserve"> </w:t>
+      </w:r>
+      <w:proofErr w:type="spellStart"/>
+      <w:r>
+        <w:t>What</w:t>
+      </w:r>
+      <w:proofErr w:type="spellEnd"/>
+      <w:r>
+        <w:t xml:space="preserve"> </w:t>
+      </w:r>
+      <w:proofErr w:type="spellStart"/>
+      <w:r>
+        <w:t>is</w:t>
+      </w:r>
+      <w:proofErr w:type="spellEnd"/>
+      <w:r>
+        <w:t xml:space="preserve"> </w:t>
+      </w:r>
+      <w:proofErr w:type="spellStart"/>
+      <w:r>
+        <w:t>already</w:t>
+      </w:r>
+      <w:proofErr w:type="spellEnd"/>
+      <w:r>
+        <w:t xml:space="preserve"> </w:t>
+      </w:r>
+      <w:proofErr w:type="spellStart"/>
+      <w:r>
+        <w:t>working</w:t>
+      </w:r>
+      <w:proofErr w:type="spellEnd"/>
+      <w:r>
+        <w:t xml:space="preserve"> in </w:t>
+      </w:r>
+      <w:proofErr w:type="spellStart"/>
+      <w:r>
+        <w:t>QIMy</w:t>
+      </w:r>
+      <w:proofErr w:type="spellEnd"/>
+      <w:r>
+        <w:t>?</w:t>
+      </w:r>
+    </w:p>
+    <w:p>
+      <w:pPr>
+        <w:pStyle w:val="Listenabsatz"/>
+        <w:numPr>
+          <w:ilvl w:val="0"/>
+          <w:numId w:val="4"/>
+        </w:numPr>
+      </w:pPr>
+      <w:r>
+        <w:rPr>
+          <w:b/>
+          <w:bCs/>
+        </w:rPr>
+        <w:t>Legacy Gaps:</w:t>
+      </w:r>
+      <w:r>
+        <w:t xml:space="preserve"> </w:t>
+      </w:r>
+      <w:proofErr w:type="spellStart"/>
+      <w:r>
+        <w:t>What</w:t>
+      </w:r>
+      <w:proofErr w:type="spellEnd"/>
+      <w:r>
+        <w:t xml:space="preserve"> </w:t>
+      </w:r>
+      <w:proofErr w:type="spellStart"/>
+      <w:r>
+        <w:t>features</w:t>
+      </w:r>
+      <w:proofErr w:type="spellEnd"/>
+      <w:r>
+        <w:t xml:space="preserve"> </w:t>
+      </w:r>
+      <w:proofErr w:type="spellStart"/>
+      <w:r>
+        <w:t>from</w:t>
+      </w:r>
+      <w:proofErr w:type="spellEnd"/>
+      <w:r>
+        <w:t xml:space="preserve"> Old QIM </w:t>
+      </w:r>
+      <w:proofErr w:type="spellStart"/>
+      <w:r>
+        <w:t>are</w:t>
+      </w:r>
+      <w:proofErr w:type="spellEnd"/>
+      <w:r>
+        <w:t xml:space="preserve"> NOT </w:t>
+      </w:r>
+      <w:proofErr w:type="spellStart"/>
+      <w:r>
+        <w:t>yet</w:t>
+      </w:r>
+      <w:proofErr w:type="spellEnd"/>
+      <w:r>
+        <w:t xml:space="preserve"> in </w:t>
+      </w:r>
+      <w:proofErr w:type="spellStart"/>
+      <w:r>
+        <w:t>QIMy</w:t>
+      </w:r>
+      <w:proofErr w:type="spellEnd"/>
+      <w:r>
+        <w:t>?</w:t>
+      </w:r>
+    </w:p>
+    <w:p>
+      <w:pPr>
+        <w:pStyle w:val="Listenabsatz"/>
+        <w:numPr>
+          <w:ilvl w:val="0"/>
+          <w:numId w:val="4"/>
+        </w:numPr>
+      </w:pPr>
+      <w:r>
+        <w:rPr>
+          <w:b/>
+          <w:bCs/>
+        </w:rPr>
+        <w:t>New Feature Gaps:</w:t>
+      </w:r>
+      <w:r>
+        <w:t xml:space="preserve"> </w:t>
+      </w:r>
+      <w:proofErr w:type="spellStart"/>
+      <w:r>
+        <w:t>Specifically</w:t>
+      </w:r>
+      <w:proofErr w:type="spellEnd"/>
+      <w:r>
+        <w:t xml:space="preserve"> </w:t>
+      </w:r>
+      <w:proofErr w:type="spellStart"/>
+      <w:r>
+        <w:t>for</w:t>
+      </w:r>
+      <w:proofErr w:type="spellEnd"/>
+      <w:r>
+        <w:t xml:space="preserve"> </w:t>
+      </w:r>
+      <w:proofErr w:type="spellStart"/>
+      <w:r>
+        <w:t>the</w:t>
+      </w:r>
+      <w:proofErr w:type="spellEnd"/>
+      <w:r>
+        <w:t xml:space="preserve"> "ER </w:t>
+      </w:r>
+      <w:proofErr w:type="spellStart"/>
+      <w:r>
+        <w:t>script</w:t>
+      </w:r>
+      <w:proofErr w:type="spellEnd"/>
+      <w:r>
+        <w:t>/</w:t>
+      </w:r>
+      <w:proofErr w:type="spellStart"/>
+      <w:r>
+        <w:t>import</w:t>
+      </w:r>
+      <w:proofErr w:type="spellEnd"/>
+      <w:r>
+        <w:t xml:space="preserve">" and "Registrierkasse </w:t>
+      </w:r>
+      <w:proofErr w:type="spellStart"/>
+      <w:r>
+        <w:t>integration</w:t>
+      </w:r>
+      <w:proofErr w:type="spellEnd"/>
+      <w:r>
+        <w:t>".</w:t>
+      </w:r>
+    </w:p>
+    <w:p>
+      <w:pPr>
+        <w:pStyle w:val="Listenabsatz"/>
+      </w:pPr>
+      <w:r>
+        <w:rPr>
+          <w:b/>
+          <w:bCs/>
+        </w:rPr>
+        <w:t>3. DELIVERABLE: ACTION PLAN (Roadmap)</w:t>
+      </w:r>
+      <w:r>
+        <w:t xml:space="preserve"> Based on </w:t>
+      </w:r>
+      <w:proofErr w:type="spellStart"/>
+      <w:r>
+        <w:t>the</w:t>
+      </w:r>
+      <w:proofErr w:type="spellEnd"/>
+      <w:r>
+        <w:t xml:space="preserve"> </w:t>
+      </w:r>
+      <w:proofErr w:type="spellStart"/>
+      <w:r>
+        <w:t>analysis</w:t>
+      </w:r>
+      <w:proofErr w:type="spellEnd"/>
+      <w:r>
+        <w:t xml:space="preserve">, </w:t>
+      </w:r>
+      <w:proofErr w:type="spellStart"/>
+      <w:r>
+        <w:t>generate</w:t>
+      </w:r>
+      <w:proofErr w:type="spellEnd"/>
+      <w:r>
+        <w:t xml:space="preserve"> a </w:t>
+      </w:r>
+      <w:proofErr w:type="spellStart"/>
+      <w:r>
+        <w:t>step-by-step</w:t>
+      </w:r>
+      <w:proofErr w:type="spellEnd"/>
+      <w:r>
+        <w:t xml:space="preserve"> </w:t>
+      </w:r>
+      <w:proofErr w:type="spellStart"/>
+      <w:r>
+        <w:t>roadmap</w:t>
+      </w:r>
+      <w:proofErr w:type="spellEnd"/>
+      <w:r>
+        <w:t>:</w:t>
+      </w:r>
+    </w:p>
+    <w:p>
+      <w:pPr>
+        <w:pStyle w:val="Listenabsatz"/>
+        <w:numPr>
+          <w:ilvl w:val="0"/>
+          <w:numId w:val="5"/>
+        </w:numPr>
+      </w:pPr>
+      <w:r>
+        <w:rPr>
+          <w:b/>
+          <w:bCs/>
+        </w:rPr>
+        <w:t>Global Plan:</w:t>
+      </w:r>
+      <w:r>
+        <w:t xml:space="preserve"> High-level </w:t>
+      </w:r>
+      <w:proofErr w:type="spellStart"/>
+      <w:r>
+        <w:t>milestones</w:t>
+      </w:r>
+      <w:proofErr w:type="spellEnd"/>
+      <w:r>
+        <w:t xml:space="preserve"> to </w:t>
+      </w:r>
+      <w:proofErr w:type="spellStart"/>
+      <w:r>
+        <w:t>reach</w:t>
+      </w:r>
+      <w:proofErr w:type="spellEnd"/>
+      <w:r>
+        <w:t xml:space="preserve"> MVP (</w:t>
+      </w:r>
+      <w:proofErr w:type="spellStart"/>
+      <w:r>
+        <w:t>Sevdesk</w:t>
+      </w:r>
+      <w:proofErr w:type="spellEnd"/>
+      <w:r>
+        <w:t xml:space="preserve">-like </w:t>
+      </w:r>
+      <w:proofErr w:type="spellStart"/>
+      <w:r>
+        <w:t>functionality</w:t>
+      </w:r>
+      <w:proofErr w:type="spellEnd"/>
+      <w:r>
+        <w:t>).</w:t>
+      </w:r>
+    </w:p>
+    <w:p>
+      <w:pPr>
+        <w:pStyle w:val="Listenabsatz"/>
+        <w:numPr>
+          <w:ilvl w:val="0"/>
+          <w:numId w:val="5"/>
+        </w:numPr>
+      </w:pPr>
+      <w:r>
+        <w:rPr>
+          <w:b/>
+          <w:bCs/>
+        </w:rPr>
+        <w:t>Immediate Plan (Today):</w:t>
+      </w:r>
+      <w:r>
+        <w:t xml:space="preserve"> </w:t>
+      </w:r>
+      <w:proofErr w:type="spellStart"/>
+      <w:r>
+        <w:t>Specific</w:t>
+      </w:r>
+      <w:proofErr w:type="spellEnd"/>
+      <w:r>
+        <w:t xml:space="preserve">, </w:t>
+      </w:r>
+      <w:proofErr w:type="spellStart"/>
+      <w:r>
+        <w:t>actionable</w:t>
+      </w:r>
+      <w:proofErr w:type="spellEnd"/>
+      <w:r>
+        <w:t xml:space="preserve"> </w:t>
+      </w:r>
+      <w:proofErr w:type="spellStart"/>
+      <w:r>
+        <w:t>coding</w:t>
+      </w:r>
+      <w:proofErr w:type="spellEnd"/>
+      <w:r>
+        <w:t xml:space="preserve"> </w:t>
+      </w:r>
+      <w:proofErr w:type="spellStart"/>
+      <w:r>
+        <w:t>tasks</w:t>
+      </w:r>
+      <w:proofErr w:type="spellEnd"/>
+      <w:r>
+        <w:t xml:space="preserve"> I </w:t>
+      </w:r>
+      <w:proofErr w:type="spellStart"/>
+      <w:r>
+        <w:t>should</w:t>
+      </w:r>
+      <w:proofErr w:type="spellEnd"/>
+      <w:r>
+        <w:t xml:space="preserve"> do </w:t>
+      </w:r>
+      <w:proofErr w:type="spellStart"/>
+      <w:r>
+        <w:rPr>
+          <w:i/>
+          <w:iCs/>
+        </w:rPr>
+        <w:t>right</w:t>
+      </w:r>
+      <w:proofErr w:type="spellEnd"/>
+      <w:r>
+        <w:rPr>
+          <w:i/>
+          <w:iCs/>
+        </w:rPr>
+        <w:t xml:space="preserve"> </w:t>
+      </w:r>
+      <w:proofErr w:type="spellStart"/>
+      <w:r>
+        <w:rPr>
+          <w:i/>
+          <w:iCs/>
+        </w:rPr>
+        <w:t>now</w:t>
+      </w:r>
+      <w:proofErr w:type="spellEnd"/>
+      <w:r>
+        <w:t xml:space="preserve"> to </w:t>
+      </w:r>
+      <w:proofErr w:type="spellStart"/>
+      <w:r>
+        <w:t>move</w:t>
+      </w:r>
+      <w:proofErr w:type="spellEnd"/>
+      <w:r>
+        <w:t xml:space="preserve"> </w:t>
+      </w:r>
+      <w:proofErr w:type="spellStart"/>
+      <w:r>
+        <w:t>forward</w:t>
+      </w:r>
+      <w:proofErr w:type="spellEnd"/>
+      <w:r>
+        <w:t xml:space="preserve">. Focus on </w:t>
+      </w:r>
+      <w:proofErr w:type="spellStart"/>
+      <w:r>
+        <w:t>the</w:t>
+      </w:r>
+      <w:proofErr w:type="spellEnd"/>
+      <w:r>
+        <w:t xml:space="preserve"> </w:t>
+      </w:r>
+      <w:proofErr w:type="spellStart"/>
+      <w:r>
+        <w:t>most</w:t>
+      </w:r>
+      <w:proofErr w:type="spellEnd"/>
+      <w:r>
+        <w:t xml:space="preserve"> </w:t>
+      </w:r>
+      <w:proofErr w:type="spellStart"/>
+      <w:r>
+        <w:t>critical</w:t>
+      </w:r>
+      <w:proofErr w:type="spellEnd"/>
+      <w:r>
+        <w:t xml:space="preserve"> </w:t>
+      </w:r>
+      <w:proofErr w:type="spellStart"/>
+      <w:r>
+        <w:t>missing</w:t>
+      </w:r>
+      <w:proofErr w:type="spellEnd"/>
+      <w:r>
+        <w:t xml:space="preserve"> </w:t>
+      </w:r>
+      <w:proofErr w:type="spellStart"/>
+      <w:r>
+        <w:t>piece</w:t>
+      </w:r>
+      <w:proofErr w:type="spellEnd"/>
+      <w:r>
+        <w:t xml:space="preserve"> (</w:t>
+      </w:r>
+      <w:proofErr w:type="spellStart"/>
+      <w:r>
+        <w:t>likely</w:t>
+      </w:r>
+      <w:proofErr w:type="spellEnd"/>
+      <w:r>
+        <w:t xml:space="preserve"> </w:t>
+      </w:r>
+      <w:proofErr w:type="spellStart"/>
+      <w:r>
+        <w:t>the</w:t>
+      </w:r>
+      <w:proofErr w:type="spellEnd"/>
+      <w:r>
+        <w:t xml:space="preserve"> ER </w:t>
+      </w:r>
+      <w:proofErr w:type="spellStart"/>
+      <w:r>
+        <w:t>data</w:t>
+      </w:r>
+      <w:proofErr w:type="spellEnd"/>
+      <w:r>
+        <w:t xml:space="preserve"> </w:t>
+      </w:r>
+      <w:proofErr w:type="spellStart"/>
+      <w:r>
+        <w:t>structure</w:t>
+      </w:r>
+      <w:proofErr w:type="spellEnd"/>
+      <w:r>
+        <w:t xml:space="preserve"> </w:t>
+      </w:r>
+      <w:proofErr w:type="spellStart"/>
+      <w:r>
+        <w:t>or</w:t>
+      </w:r>
+      <w:proofErr w:type="spellEnd"/>
+      <w:r>
+        <w:t xml:space="preserve"> </w:t>
+      </w:r>
+      <w:proofErr w:type="spellStart"/>
+      <w:r>
+        <w:t>the</w:t>
+      </w:r>
+      <w:proofErr w:type="spellEnd"/>
+      <w:r>
+        <w:t xml:space="preserve"> </w:t>
+      </w:r>
+      <w:proofErr w:type="spellStart"/>
+      <w:r>
+        <w:t>integration</w:t>
+      </w:r>
+      <w:proofErr w:type="spellEnd"/>
+      <w:r>
+        <w:t xml:space="preserve"> </w:t>
+      </w:r>
+      <w:proofErr w:type="spellStart"/>
+      <w:r>
+        <w:t>of</w:t>
+      </w:r>
+      <w:proofErr w:type="spellEnd"/>
+      <w:r>
+        <w:t xml:space="preserve"> </w:t>
+      </w:r>
+      <w:proofErr w:type="spellStart"/>
+      <w:r>
+        <w:t>the</w:t>
+      </w:r>
+      <w:proofErr w:type="spellEnd"/>
+      <w:r>
+        <w:t xml:space="preserve"> Cash Register).</w:t>
+      </w:r>
+    </w:p>
+    <w:p>
+      <w:pPr>
+        <w:pStyle w:val="Listenabsatz"/>
+      </w:pPr>
+      <w:r>
+        <w:rPr>
+          <w:b/>
+          <w:bCs/>
+        </w:rPr>
+        <w:lastRenderedPageBreak/>
+        <w:t>CONSTRAINT:</w:t>
+      </w:r>
+      <w:r>
+        <w:t xml:space="preserve"> Be </w:t>
+      </w:r>
+      <w:proofErr w:type="spellStart"/>
+      <w:r>
+        <w:t>extremely</w:t>
+      </w:r>
+      <w:proofErr w:type="spellEnd"/>
+      <w:r>
+        <w:t xml:space="preserve"> </w:t>
+      </w:r>
+      <w:proofErr w:type="spellStart"/>
+      <w:r>
+        <w:t>specific</w:t>
+      </w:r>
+      <w:proofErr w:type="spellEnd"/>
+      <w:r>
+        <w:t xml:space="preserve">. </w:t>
+      </w:r>
+      <w:proofErr w:type="spellStart"/>
+      <w:r>
+        <w:t>When</w:t>
+      </w:r>
+      <w:proofErr w:type="spellEnd"/>
+      <w:r>
+        <w:t xml:space="preserve"> </w:t>
+      </w:r>
+      <w:proofErr w:type="spellStart"/>
+      <w:r>
+        <w:t>referencing</w:t>
+      </w:r>
+      <w:proofErr w:type="spellEnd"/>
+      <w:r>
+        <w:t xml:space="preserve"> </w:t>
+      </w:r>
+      <w:proofErr w:type="spellStart"/>
+      <w:r>
+        <w:t>files</w:t>
+      </w:r>
+      <w:proofErr w:type="spellEnd"/>
+      <w:r>
+        <w:t xml:space="preserve">, </w:t>
+      </w:r>
+      <w:proofErr w:type="spellStart"/>
+      <w:r>
+        <w:t>use</w:t>
+      </w:r>
+      <w:proofErr w:type="spellEnd"/>
+      <w:r>
+        <w:t xml:space="preserve"> </w:t>
+      </w:r>
+      <w:proofErr w:type="spellStart"/>
+      <w:r>
+        <w:t>their</w:t>
+      </w:r>
+      <w:proofErr w:type="spellEnd"/>
+      <w:r>
+        <w:t xml:space="preserve"> </w:t>
+      </w:r>
+      <w:proofErr w:type="spellStart"/>
+      <w:r>
+        <w:t>actual</w:t>
+      </w:r>
+      <w:proofErr w:type="spellEnd"/>
+      <w:r>
+        <w:t xml:space="preserve"> </w:t>
+      </w:r>
+      <w:proofErr w:type="spellStart"/>
+      <w:r>
+        <w:t>paths</w:t>
+      </w:r>
+      <w:proofErr w:type="spellEnd"/>
+      <w:r>
+        <w:t xml:space="preserve">. </w:t>
+      </w:r>
+      <w:proofErr w:type="spellStart"/>
+      <w:r>
+        <w:t>When</w:t>
+      </w:r>
+      <w:proofErr w:type="spellEnd"/>
+      <w:r>
+        <w:t xml:space="preserve"> </w:t>
+      </w:r>
+      <w:proofErr w:type="spellStart"/>
+      <w:r>
+        <w:t>suggesting</w:t>
+      </w:r>
+      <w:proofErr w:type="spellEnd"/>
+      <w:r>
+        <w:t xml:space="preserve"> </w:t>
+      </w:r>
+      <w:proofErr w:type="spellStart"/>
+      <w:r>
+        <w:t>changes</w:t>
+      </w:r>
+      <w:proofErr w:type="spellEnd"/>
+      <w:r>
+        <w:t xml:space="preserve">, </w:t>
+      </w:r>
+      <w:proofErr w:type="spellStart"/>
+      <w:r>
+        <w:t>cite</w:t>
+      </w:r>
+      <w:proofErr w:type="spellEnd"/>
+      <w:r>
+        <w:t xml:space="preserve"> </w:t>
+      </w:r>
+      <w:proofErr w:type="spellStart"/>
+      <w:r>
+        <w:t>specific</w:t>
+      </w:r>
+      <w:proofErr w:type="spellEnd"/>
+      <w:r>
+        <w:t xml:space="preserve"> variables </w:t>
+      </w:r>
+      <w:proofErr w:type="spellStart"/>
+      <w:r>
+        <w:t>or</w:t>
+      </w:r>
+      <w:proofErr w:type="spellEnd"/>
+      <w:r>
+        <w:t xml:space="preserve"> </w:t>
+      </w:r>
+      <w:proofErr w:type="spellStart"/>
+      <w:r>
+        <w:t>database</w:t>
+      </w:r>
+      <w:proofErr w:type="spellEnd"/>
+      <w:r>
+        <w:t xml:space="preserve"> </w:t>
+      </w:r>
+      <w:proofErr w:type="spellStart"/>
+      <w:r>
+        <w:t>fields</w:t>
+      </w:r>
+      <w:proofErr w:type="spellEnd"/>
+      <w:r>
+        <w:t>.</w:t>
+      </w:r>
+    </w:p>
+    <w:p>
+      <w:pPr>
+        <w:pStyle w:val="Listenabsatz"/>
+      </w:pPr>
+      <w:r>
+        <w:pict w14:anchorId="206860B2">
+          <v:rect id="_x0000_i1038" style="width:0;height:1.5pt" o:hralign="center" o:hrstd="t" o:hr="t" fillcolor="#a0a0a0" stroked="f"/>
+        </w:pict>
+      </w:r>
+    </w:p>
+    <w:p>
+      <w:pPr>
+        <w:pStyle w:val="Listenabsatz"/>
+        <w:rPr>
+          <w:b/>
+          <w:bCs/>
+          <w:lang w:val="ru-RU"/>
+        </w:rPr>
+      </w:pPr>
+      <w:r>
+        <w:rPr>
+          <w:b/>
+          <w:bCs/>
+          <w:lang w:val="ru-RU"/>
+        </w:rPr>
+        <w:t>Как работать с ответом ИИ (</w:t>
+      </w:r>
+      <w:r>
+        <w:rPr>
+          <w:b/>
+          <w:bCs/>
+        </w:rPr>
+        <w:t>Next</w:t>
+      </w:r>
+      <w:r>
+        <w:rPr>
+          <w:b/>
+          <w:bCs/>
+          <w:lang w:val="ru-RU"/>
+        </w:rPr>
+        <w:t xml:space="preserve"> </w:t>
+      </w:r>
+      <w:proofErr w:type="spellStart"/>
+      <w:r>
+        <w:rPr>
+          <w:b/>
+          <w:bCs/>
+        </w:rPr>
+        <w:t>Steps</w:t>
+      </w:r>
+      <w:proofErr w:type="spellEnd"/>
+      <w:r>
+        <w:rPr>
+          <w:b/>
+          <w:bCs/>
+          <w:lang w:val="ru-RU"/>
+        </w:rPr>
+        <w:t>)</w:t>
+      </w:r>
+    </w:p>
+    <w:p>
+      <w:pPr>
+        <w:pStyle w:val="Listenabsatz"/>
+      </w:pPr>
+      <w:r>
+        <w:rPr>
+          <w:lang w:val="ru-RU"/>
+        </w:rPr>
+        <w:t xml:space="preserve">После того как вы отправите этот </w:t>
+      </w:r>
+      <w:proofErr w:type="spellStart"/>
+      <w:r>
+        <w:rPr>
+          <w:lang w:val="ru-RU"/>
+        </w:rPr>
+        <w:t>промпт</w:t>
+      </w:r>
+      <w:proofErr w:type="spellEnd"/>
+      <w:r>
+        <w:rPr>
+          <w:lang w:val="ru-RU"/>
+        </w:rPr>
+        <w:t xml:space="preserve">, ИИ выдаст большой отчет. </w:t>
+      </w:r>
+      <w:proofErr w:type="spellStart"/>
+      <w:r>
+        <w:t>Вот</w:t>
+      </w:r>
+      <w:proofErr w:type="spellEnd"/>
+      <w:r>
+        <w:t xml:space="preserve"> </w:t>
+      </w:r>
+      <w:proofErr w:type="spellStart"/>
+      <w:r>
+        <w:t>что</w:t>
+      </w:r>
+      <w:proofErr w:type="spellEnd"/>
+      <w:r>
+        <w:t xml:space="preserve"> с </w:t>
+      </w:r>
+      <w:proofErr w:type="spellStart"/>
+      <w:r>
+        <w:t>ним</w:t>
+      </w:r>
+      <w:proofErr w:type="spellEnd"/>
+      <w:r>
+        <w:t xml:space="preserve"> </w:t>
+      </w:r>
+      <w:proofErr w:type="spellStart"/>
+      <w:r>
+        <w:t>делать</w:t>
+      </w:r>
+      <w:proofErr w:type="spellEnd"/>
+      <w:r>
+        <w:t>:</w:t>
+      </w:r>
+    </w:p>
+    <w:p>
+      <w:pPr>
+        <w:pStyle w:val="Listenabsatz"/>
+        <w:numPr>
+          <w:ilvl w:val="0"/>
+          <w:numId w:val="6"/>
+        </w:numPr>
+      </w:pPr>
+      <w:proofErr w:type="spellStart"/>
+      <w:r>
+        <w:rPr>
+          <w:b/>
+          <w:bCs/>
+        </w:rPr>
+        <w:t>Если</w:t>
+      </w:r>
+      <w:proofErr w:type="spellEnd"/>
+      <w:r>
+        <w:rPr>
+          <w:b/>
+          <w:bCs/>
+        </w:rPr>
+        <w:t xml:space="preserve"> ИИ </w:t>
+      </w:r>
+      <w:proofErr w:type="spellStart"/>
+      <w:r>
+        <w:rPr>
+          <w:b/>
+          <w:bCs/>
+        </w:rPr>
+        <w:t>говорит</w:t>
+      </w:r>
+      <w:proofErr w:type="spellEnd"/>
+      <w:r>
+        <w:rPr>
+          <w:b/>
+          <w:bCs/>
+        </w:rPr>
+        <w:t xml:space="preserve"> "Я </w:t>
+      </w:r>
+      <w:proofErr w:type="spellStart"/>
+      <w:r>
+        <w:rPr>
+          <w:b/>
+          <w:bCs/>
+        </w:rPr>
+        <w:t>не</w:t>
+      </w:r>
+      <w:proofErr w:type="spellEnd"/>
+      <w:r>
+        <w:rPr>
+          <w:b/>
+          <w:bCs/>
+        </w:rPr>
+        <w:t xml:space="preserve"> </w:t>
+      </w:r>
+      <w:proofErr w:type="spellStart"/>
+      <w:r>
+        <w:rPr>
+          <w:b/>
+          <w:bCs/>
+        </w:rPr>
+        <w:t>вижу</w:t>
+      </w:r>
+      <w:proofErr w:type="spellEnd"/>
+      <w:r>
+        <w:rPr>
+          <w:b/>
+          <w:bCs/>
+        </w:rPr>
+        <w:t xml:space="preserve"> </w:t>
+      </w:r>
+      <w:proofErr w:type="spellStart"/>
+      <w:r>
+        <w:rPr>
+          <w:b/>
+          <w:bCs/>
+        </w:rPr>
+        <w:t>код</w:t>
+      </w:r>
+      <w:proofErr w:type="spellEnd"/>
+      <w:r>
+        <w:rPr>
+          <w:b/>
+          <w:bCs/>
+        </w:rPr>
+        <w:t xml:space="preserve"> </w:t>
+      </w:r>
+      <w:proofErr w:type="spellStart"/>
+      <w:r>
+        <w:rPr>
+          <w:b/>
+          <w:bCs/>
+        </w:rPr>
+        <w:t>старого</w:t>
+      </w:r>
+      <w:proofErr w:type="spellEnd"/>
+      <w:r>
+        <w:rPr>
+          <w:b/>
+          <w:bCs/>
+        </w:rPr>
+        <w:t xml:space="preserve"> QIM":</w:t>
+      </w:r>
+      <w:r>
+        <w:t xml:space="preserve"> </w:t>
+      </w:r>
+      <w:proofErr w:type="spellStart"/>
+      <w:r>
+        <w:t>Вам</w:t>
+      </w:r>
+      <w:proofErr w:type="spellEnd"/>
+      <w:r>
+        <w:t xml:space="preserve"> </w:t>
+      </w:r>
+      <w:proofErr w:type="spellStart"/>
+      <w:r>
+        <w:t>придется</w:t>
+      </w:r>
+      <w:proofErr w:type="spellEnd"/>
+      <w:r>
+        <w:t xml:space="preserve"> </w:t>
+      </w:r>
+      <w:proofErr w:type="spellStart"/>
+      <w:r>
+        <w:t>открыть</w:t>
+      </w:r>
+      <w:proofErr w:type="spellEnd"/>
+      <w:r>
+        <w:t xml:space="preserve"> </w:t>
+      </w:r>
+      <w:proofErr w:type="spellStart"/>
+      <w:r>
+        <w:t>ключевые</w:t>
+      </w:r>
+      <w:proofErr w:type="spellEnd"/>
+      <w:r>
+        <w:t xml:space="preserve"> </w:t>
+      </w:r>
+      <w:proofErr w:type="spellStart"/>
+      <w:r>
+        <w:t>файлы</w:t>
+      </w:r>
+      <w:proofErr w:type="spellEnd"/>
+      <w:r>
+        <w:t xml:space="preserve"> </w:t>
+      </w:r>
+      <w:proofErr w:type="spellStart"/>
+      <w:r>
+        <w:t>старого</w:t>
+      </w:r>
+      <w:proofErr w:type="spellEnd"/>
+      <w:r>
+        <w:t xml:space="preserve"> </w:t>
+      </w:r>
+      <w:proofErr w:type="spellStart"/>
+      <w:r>
+        <w:t>проекта</w:t>
+      </w:r>
+      <w:proofErr w:type="spellEnd"/>
+      <w:r>
+        <w:t xml:space="preserve"> (Models, Controllers) и </w:t>
+      </w:r>
+      <w:proofErr w:type="spellStart"/>
+      <w:r>
+        <w:t>сказать</w:t>
+      </w:r>
+      <w:proofErr w:type="spellEnd"/>
+      <w:r>
+        <w:t xml:space="preserve">: </w:t>
+      </w:r>
+      <w:r>
+        <w:rPr>
+          <w:i/>
+          <w:iCs/>
+        </w:rPr>
+        <w:t xml:space="preserve">"Here </w:t>
+      </w:r>
+      <w:proofErr w:type="spellStart"/>
+      <w:r>
+        <w:rPr>
+          <w:i/>
+          <w:iCs/>
+        </w:rPr>
+        <w:t>is</w:t>
+      </w:r>
+      <w:proofErr w:type="spellEnd"/>
+      <w:r>
+        <w:rPr>
+          <w:i/>
+          <w:iCs/>
+        </w:rPr>
+        <w:t xml:space="preserve"> </w:t>
+      </w:r>
+      <w:proofErr w:type="spellStart"/>
+      <w:r>
+        <w:rPr>
+          <w:i/>
+          <w:iCs/>
+        </w:rPr>
+        <w:t>the</w:t>
+      </w:r>
+      <w:proofErr w:type="spellEnd"/>
+      <w:r>
+        <w:rPr>
+          <w:i/>
+          <w:iCs/>
+        </w:rPr>
+        <w:t xml:space="preserve"> User Controller </w:t>
+      </w:r>
+      <w:proofErr w:type="spellStart"/>
+      <w:r>
+        <w:rPr>
+          <w:i/>
+          <w:iCs/>
+        </w:rPr>
+        <w:t>from</w:t>
+      </w:r>
+      <w:proofErr w:type="spellEnd"/>
+      <w:r>
+        <w:rPr>
+          <w:i/>
+          <w:iCs/>
+        </w:rPr>
+        <w:t xml:space="preserve"> </w:t>
+      </w:r>
+      <w:proofErr w:type="spellStart"/>
+      <w:r>
+        <w:rPr>
+          <w:i/>
+          <w:iCs/>
+        </w:rPr>
+        <w:t>the</w:t>
+      </w:r>
+      <w:proofErr w:type="spellEnd"/>
+      <w:r>
+        <w:rPr>
+          <w:i/>
+          <w:iCs/>
+        </w:rPr>
+        <w:t xml:space="preserve"> </w:t>
+      </w:r>
+      <w:proofErr w:type="spellStart"/>
+      <w:r>
+        <w:rPr>
+          <w:i/>
+          <w:iCs/>
+        </w:rPr>
+        <w:t>old</w:t>
+      </w:r>
+      <w:proofErr w:type="spellEnd"/>
+      <w:r>
+        <w:rPr>
+          <w:i/>
+          <w:iCs/>
+        </w:rPr>
+        <w:t xml:space="preserve"> </w:t>
+      </w:r>
+      <w:proofErr w:type="spellStart"/>
+      <w:r>
+        <w:rPr>
+          <w:i/>
+          <w:iCs/>
+        </w:rPr>
+        <w:t>project</w:t>
+      </w:r>
+      <w:proofErr w:type="spellEnd"/>
+      <w:r>
+        <w:rPr>
+          <w:i/>
+          <w:iCs/>
+        </w:rPr>
+        <w:t>..."</w:t>
+      </w:r>
+      <w:r>
+        <w:t xml:space="preserve"> </w:t>
+      </w:r>
+      <w:proofErr w:type="spellStart"/>
+      <w:r>
+        <w:t>или</w:t>
+      </w:r>
+      <w:proofErr w:type="spellEnd"/>
+      <w:r>
+        <w:t xml:space="preserve"> </w:t>
+      </w:r>
+      <w:proofErr w:type="spellStart"/>
+      <w:r>
+        <w:t>скопировать</w:t>
+      </w:r>
+      <w:proofErr w:type="spellEnd"/>
+      <w:r>
+        <w:t xml:space="preserve"> </w:t>
+      </w:r>
+      <w:proofErr w:type="spellStart"/>
+      <w:r>
+        <w:t>их</w:t>
+      </w:r>
+      <w:proofErr w:type="spellEnd"/>
+      <w:r>
+        <w:t xml:space="preserve"> </w:t>
+      </w:r>
+      <w:proofErr w:type="spellStart"/>
+      <w:r>
+        <w:t>содержимое</w:t>
+      </w:r>
+      <w:proofErr w:type="spellEnd"/>
+      <w:r>
+        <w:t xml:space="preserve"> в </w:t>
+      </w:r>
+      <w:proofErr w:type="spellStart"/>
+      <w:r>
+        <w:t>чат</w:t>
+      </w:r>
+      <w:proofErr w:type="spellEnd"/>
+      <w:r>
+        <w:t>.</w:t>
+      </w:r>
+    </w:p>
+    <w:p>
+      <w:pPr>
+        <w:pStyle w:val="Listenabsatz"/>
+        <w:numPr>
+          <w:ilvl w:val="0"/>
+          <w:numId w:val="6"/>
+        </w:numPr>
+      </w:pPr>
+      <w:r>
+        <w:rPr>
+          <w:b/>
+          <w:bCs/>
+          <w:lang w:val="ru-RU"/>
+        </w:rPr>
+        <w:t>Декомпозиция:</w:t>
+      </w:r>
+      <w:r>
+        <w:rPr>
+          <w:lang w:val="ru-RU"/>
+        </w:rPr>
+        <w:t xml:space="preserve"> ИИ выдаст "</w:t>
+      </w:r>
+      <w:r>
+        <w:t>Immediate</w:t>
+      </w:r>
+      <w:r>
+        <w:rPr>
+          <w:lang w:val="ru-RU"/>
+        </w:rPr>
+        <w:t xml:space="preserve"> </w:t>
+      </w:r>
+      <w:r>
+        <w:t>Plan</w:t>
+      </w:r>
+      <w:r>
+        <w:rPr>
+          <w:lang w:val="ru-RU"/>
+        </w:rPr>
+        <w:t xml:space="preserve">" (План на сегодня). Скорее всего, там будет пункт вроде </w:t>
+      </w:r>
+      <w:r>
+        <w:rPr>
+          <w:i/>
+          <w:iCs/>
+          <w:lang w:val="ru-RU"/>
+        </w:rPr>
+        <w:t>"</w:t>
+      </w:r>
+      <w:r>
+        <w:rPr>
+          <w:i/>
+          <w:iCs/>
+        </w:rPr>
+        <w:t>Create</w:t>
+      </w:r>
+      <w:r>
+        <w:rPr>
+          <w:i/>
+          <w:iCs/>
+          <w:lang w:val="ru-RU"/>
+        </w:rPr>
+        <w:t xml:space="preserve"> </w:t>
+      </w:r>
+      <w:proofErr w:type="spellStart"/>
+      <w:r>
+        <w:rPr>
+          <w:i/>
+          <w:iCs/>
+        </w:rPr>
+        <w:t>IncomingInvoice</w:t>
+      </w:r>
+      <w:proofErr w:type="spellEnd"/>
+      <w:r>
+        <w:rPr>
+          <w:i/>
+          <w:iCs/>
+          <w:lang w:val="ru-RU"/>
+        </w:rPr>
+        <w:t xml:space="preserve"> </w:t>
+      </w:r>
+      <w:proofErr w:type="spellStart"/>
+      <w:r>
+        <w:rPr>
+          <w:i/>
+          <w:iCs/>
+        </w:rPr>
+        <w:t>entity</w:t>
+      </w:r>
+      <w:proofErr w:type="spellEnd"/>
+      <w:r>
+        <w:rPr>
+          <w:i/>
+          <w:iCs/>
+          <w:lang w:val="ru-RU"/>
+        </w:rPr>
+        <w:t>"</w:t>
+      </w:r>
+      <w:r>
+        <w:rPr>
+          <w:lang w:val="ru-RU"/>
+        </w:rPr>
+        <w:t xml:space="preserve">. </w:t>
+      </w:r>
+      <w:proofErr w:type="spellStart"/>
+      <w:r>
+        <w:t>Ваш</w:t>
+      </w:r>
+      <w:proofErr w:type="spellEnd"/>
+      <w:r>
+        <w:t xml:space="preserve"> </w:t>
+      </w:r>
+      <w:proofErr w:type="spellStart"/>
+      <w:r>
+        <w:t>следующий</w:t>
+      </w:r>
+      <w:proofErr w:type="spellEnd"/>
+      <w:r>
+        <w:t xml:space="preserve"> </w:t>
+      </w:r>
+      <w:proofErr w:type="spellStart"/>
+      <w:r>
+        <w:t>промпт</w:t>
+      </w:r>
+      <w:proofErr w:type="spellEnd"/>
+      <w:r>
+        <w:t xml:space="preserve"> </w:t>
+      </w:r>
+      <w:proofErr w:type="spellStart"/>
+      <w:r>
+        <w:t>должен</w:t>
+      </w:r>
+      <w:proofErr w:type="spellEnd"/>
+      <w:r>
+        <w:t xml:space="preserve"> </w:t>
+      </w:r>
+      <w:proofErr w:type="spellStart"/>
+      <w:r>
+        <w:t>быть</w:t>
+      </w:r>
+      <w:proofErr w:type="spellEnd"/>
+      <w:r>
+        <w:t>:</w:t>
+      </w:r>
+    </w:p>
+    <w:p>
+      <w:pPr>
+        <w:pStyle w:val="Listenabsatz"/>
+      </w:pPr>
+      <w:r>
+        <w:t xml:space="preserve">"Okay, </w:t>
+      </w:r>
+      <w:proofErr w:type="spellStart"/>
+      <w:r>
+        <w:t>let's</w:t>
+      </w:r>
+      <w:proofErr w:type="spellEnd"/>
+      <w:r>
+        <w:t xml:space="preserve"> </w:t>
+      </w:r>
+      <w:proofErr w:type="spellStart"/>
+      <w:r>
+        <w:t>start</w:t>
+      </w:r>
+      <w:proofErr w:type="spellEnd"/>
+      <w:r>
+        <w:t xml:space="preserve"> </w:t>
+      </w:r>
+      <w:proofErr w:type="spellStart"/>
+      <w:r>
+        <w:t>with</w:t>
+      </w:r>
+      <w:proofErr w:type="spellEnd"/>
+      <w:r>
+        <w:t xml:space="preserve"> </w:t>
+      </w:r>
+      <w:proofErr w:type="spellStart"/>
+      <w:r>
+        <w:t>Step</w:t>
+      </w:r>
+      <w:proofErr w:type="spellEnd"/>
+      <w:r>
+        <w:t xml:space="preserve"> 1 </w:t>
+      </w:r>
+      <w:proofErr w:type="spellStart"/>
+      <w:r>
+        <w:t>of</w:t>
+      </w:r>
+      <w:proofErr w:type="spellEnd"/>
+      <w:r>
+        <w:t xml:space="preserve"> </w:t>
+      </w:r>
+      <w:proofErr w:type="spellStart"/>
+      <w:r>
+        <w:t>the</w:t>
+      </w:r>
+      <w:proofErr w:type="spellEnd"/>
+      <w:r>
+        <w:t xml:space="preserve"> Immediate Plan. Generate </w:t>
+      </w:r>
+      <w:proofErr w:type="spellStart"/>
+      <w:r>
+        <w:t>the</w:t>
+      </w:r>
+      <w:proofErr w:type="spellEnd"/>
+      <w:r>
+        <w:t xml:space="preserve"> C# code </w:t>
+      </w:r>
+      <w:proofErr w:type="spellStart"/>
+      <w:r>
+        <w:t>for</w:t>
+      </w:r>
+      <w:proofErr w:type="spellEnd"/>
+      <w:r>
+        <w:t xml:space="preserve"> </w:t>
+      </w:r>
+      <w:proofErr w:type="spellStart"/>
+      <w:r>
+        <w:t>the</w:t>
+      </w:r>
+      <w:proofErr w:type="spellEnd"/>
+      <w:r>
+        <w:t xml:space="preserve"> </w:t>
+      </w:r>
+      <w:proofErr w:type="spellStart"/>
+      <w:r>
+        <w:t>IncomingInvoice</w:t>
+      </w:r>
+      <w:proofErr w:type="spellEnd"/>
+      <w:r>
+        <w:t xml:space="preserve"> </w:t>
+      </w:r>
+      <w:proofErr w:type="spellStart"/>
+      <w:r>
+        <w:t>model</w:t>
+      </w:r>
+      <w:proofErr w:type="spellEnd"/>
+      <w:r>
+        <w:t xml:space="preserve"> </w:t>
+      </w:r>
+      <w:proofErr w:type="spellStart"/>
+      <w:r>
+        <w:t>based</w:t>
+      </w:r>
+      <w:proofErr w:type="spellEnd"/>
+      <w:r>
+        <w:t xml:space="preserve"> on Austrian </w:t>
+      </w:r>
+      <w:proofErr w:type="spellStart"/>
+      <w:r>
+        <w:t>accounting</w:t>
+      </w:r>
+      <w:proofErr w:type="spellEnd"/>
+      <w:r>
+        <w:t xml:space="preserve"> </w:t>
+      </w:r>
+      <w:proofErr w:type="spellStart"/>
+      <w:r>
+        <w:t>standards</w:t>
+      </w:r>
+      <w:proofErr w:type="spellEnd"/>
+      <w:r>
+        <w:t xml:space="preserve"> and </w:t>
+      </w:r>
+      <w:proofErr w:type="spellStart"/>
+      <w:r>
+        <w:t>the</w:t>
+      </w:r>
+      <w:proofErr w:type="spellEnd"/>
+      <w:r>
+        <w:t xml:space="preserve"> </w:t>
+      </w:r>
+      <w:proofErr w:type="spellStart"/>
+      <w:r>
+        <w:t>logic</w:t>
+      </w:r>
+      <w:proofErr w:type="spellEnd"/>
+      <w:r>
+        <w:t xml:space="preserve"> </w:t>
+      </w:r>
+      <w:proofErr w:type="spellStart"/>
+      <w:r>
+        <w:t>we</w:t>
+      </w:r>
+      <w:proofErr w:type="spellEnd"/>
+      <w:r>
+        <w:t xml:space="preserve"> </w:t>
+      </w:r>
+      <w:proofErr w:type="spellStart"/>
+      <w:r>
+        <w:t>discussed</w:t>
+      </w:r>
+      <w:proofErr w:type="spellEnd"/>
+      <w:r>
+        <w:t xml:space="preserve">. </w:t>
+      </w:r>
+      <w:proofErr w:type="spellStart"/>
+      <w:r>
+        <w:t>Make</w:t>
+      </w:r>
+      <w:proofErr w:type="spellEnd"/>
+      <w:r>
+        <w:t xml:space="preserve"> </w:t>
+      </w:r>
+      <w:proofErr w:type="spellStart"/>
+      <w:r>
+        <w:t>sure</w:t>
+      </w:r>
+      <w:proofErr w:type="spellEnd"/>
+      <w:r>
+        <w:t xml:space="preserve"> </w:t>
+      </w:r>
+      <w:proofErr w:type="spellStart"/>
+      <w:r>
+        <w:t>it</w:t>
+      </w:r>
+      <w:proofErr w:type="spellEnd"/>
+      <w:r>
+        <w:t xml:space="preserve"> </w:t>
+      </w:r>
+      <w:proofErr w:type="spellStart"/>
+      <w:r>
+        <w:t>relates</w:t>
+      </w:r>
+      <w:proofErr w:type="spellEnd"/>
+      <w:r>
+        <w:t xml:space="preserve"> </w:t>
+      </w:r>
+      <w:proofErr w:type="spellStart"/>
+      <w:r>
+        <w:t>correctly</w:t>
+      </w:r>
+      <w:proofErr w:type="spellEnd"/>
+      <w:r>
+        <w:t xml:space="preserve"> to </w:t>
+      </w:r>
+      <w:proofErr w:type="spellStart"/>
+      <w:r>
+        <w:t>the</w:t>
+      </w:r>
+      <w:proofErr w:type="spellEnd"/>
+      <w:r>
+        <w:t xml:space="preserve"> Supplier </w:t>
+      </w:r>
+      <w:proofErr w:type="spellStart"/>
+      <w:r>
+        <w:t>entity</w:t>
+      </w:r>
+      <w:proofErr w:type="spellEnd"/>
+      <w:r>
+        <w:t>."</w:t>
+      </w:r>
+    </w:p>
+    <w:p>
+      <w:pPr>
+        <w:pStyle w:val="Listenabsatz"/>
+        <w:numPr>
+          <w:ilvl w:val="0"/>
+          <w:numId w:val="6"/>
+        </w:numPr>
+        <w:rPr>
+          <w:lang w:val="ru-RU"/>
+        </w:rPr>
+      </w:pPr>
+      <w:r>
+        <w:rPr>
+          <w:b/>
+          <w:bCs/>
+          <w:lang w:val="ru-RU"/>
+        </w:rPr>
+        <w:t>Визуализация</w:t>
+      </w:r>
+      <w:proofErr w:type="gramStart"/>
+      <w:r>
+        <w:rPr>
+          <w:b/>
+          <w:bCs/>
+          <w:lang w:val="ru-RU"/>
+        </w:rPr>
+        <w:t>:</w:t>
+      </w:r>
+      <w:r>
+        <w:rPr>
+          <w:lang w:val="ru-RU"/>
+        </w:rPr>
+        <w:t xml:space="preserve"> Попросите</w:t>
+      </w:r>
+      <w:proofErr w:type="gramEnd"/>
+      <w:r>
+        <w:rPr>
+          <w:lang w:val="ru-RU"/>
+        </w:rPr>
+        <w:t xml:space="preserve"> его нарисовать схему базы данных:</w:t>
+      </w:r>
+    </w:p>
+    <w:p>
+      <w:pPr>
+        <w:pStyle w:val="Listenabsatz"/>
+      </w:pPr>
+      <w:r>
+        <w:t xml:space="preserve">"Create a </w:t>
+      </w:r>
+      <w:proofErr w:type="spellStart"/>
+      <w:r>
+        <w:t>Mermaid</w:t>
+      </w:r>
+      <w:proofErr w:type="spellEnd"/>
+      <w:r>
+        <w:t xml:space="preserve"> </w:t>
+      </w:r>
+      <w:proofErr w:type="spellStart"/>
+      <w:r>
+        <w:t>diagram</w:t>
+      </w:r>
+      <w:proofErr w:type="spellEnd"/>
+      <w:r>
+        <w:t xml:space="preserve"> </w:t>
+      </w:r>
+      <w:proofErr w:type="spellStart"/>
+      <w:r>
+        <w:t>showing</w:t>
+      </w:r>
+      <w:proofErr w:type="spellEnd"/>
+      <w:r>
+        <w:t xml:space="preserve"> </w:t>
+      </w:r>
+      <w:proofErr w:type="spellStart"/>
+      <w:r>
+        <w:t>the</w:t>
+      </w:r>
+      <w:proofErr w:type="spellEnd"/>
+      <w:r>
+        <w:t xml:space="preserve"> </w:t>
+      </w:r>
+      <w:proofErr w:type="spellStart"/>
+      <w:r>
+        <w:t>relationships</w:t>
+      </w:r>
+      <w:proofErr w:type="spellEnd"/>
+      <w:r>
+        <w:t xml:space="preserve"> </w:t>
+      </w:r>
+      <w:proofErr w:type="spellStart"/>
+      <w:r>
+        <w:t>between</w:t>
+      </w:r>
+      <w:proofErr w:type="spellEnd"/>
+      <w:r>
+        <w:t xml:space="preserve"> AR, ER, </w:t>
+      </w:r>
+      <w:proofErr w:type="spellStart"/>
+      <w:r>
+        <w:t>Suppliers</w:t>
+      </w:r>
+      <w:proofErr w:type="spellEnd"/>
+      <w:r>
+        <w:t xml:space="preserve">, and Customers in </w:t>
+      </w:r>
+      <w:proofErr w:type="spellStart"/>
+      <w:r>
+        <w:t>the</w:t>
+      </w:r>
+      <w:proofErr w:type="spellEnd"/>
+      <w:r>
+        <w:t xml:space="preserve"> </w:t>
+      </w:r>
+      <w:proofErr w:type="spellStart"/>
+      <w:r>
+        <w:t>new</w:t>
+      </w:r>
+      <w:proofErr w:type="spellEnd"/>
+      <w:r>
+        <w:t xml:space="preserve"> </w:t>
+      </w:r>
+      <w:proofErr w:type="spellStart"/>
+      <w:r>
+        <w:t>architecture</w:t>
+      </w:r>
+      <w:proofErr w:type="spellEnd"/>
+      <w:r>
+        <w:t>."</w:t>
+      </w:r>
+    </w:p>
+    <w:p>
+      <w:pPr>
+        <w:pStyle w:val="Listenabsatz"/>
+        <w:rPr>
+          <w:lang w:val="ru-RU"/>
+        </w:rPr>
+      </w:pPr>
+    </w:p>
+    <w:p>
+      <w:pPr>
+        <w:pStyle w:val="Listenabsatz"/>
+        <w:rPr>
+          <w:lang w:val="ru-RU"/>
+        </w:rPr>
+      </w:pPr>
+    </w:p>
+    <w:p>
+      <w:pPr>
+        <w:pStyle w:val="Listenabsatz"/>
+        <w:rPr>
+          <w:lang w:val="ru-RU"/>
+        </w:rPr>
+      </w:pPr>
+    </w:p>
+    <w:p>
+      <w:pPr>
+        <w:pStyle w:val="Listenabsatz"/>
+      </w:pPr>
+      <w:r>
         <w:br/>
       </w:r>
     </w:p>
@@ -584,6 +3935,566 @@
 <file path=word/numbering.xml><?xml version="1.0" encoding="utf-8"?>
 <w:numbering xmlns:wpc="http://schemas.microsoft.com/office/word/2010/wordprocessingCanvas" xmlns:cx="http://schemas.microsoft.com/office/drawing/2014/chartex" xmlns:cx1="http://schemas.microsoft.com/office/drawing/2015/9/8/chartex" xmlns:cx2="http://schemas.microsoft.com/office/drawing/2015/10/21/chartex" xmlns:cx3="http://schemas.microsoft.com/office/drawing/2016/5/9/chartex" xmlns:cx4="http://schemas.microsoft.com/office/drawing/2016/5/10/chartex" xmlns:cx5="http://schemas.microsoft.com/office/drawing/2016/5/11/chartex" xmlns:cx6="http://schemas.microsoft.com/office/drawing/2016/5/12/chartex" xmlns:cx7="http://schemas.microsoft.com/office/drawing/2016/5/13/chartex" xmlns:cx8="http://schemas.microsoft.com/office/drawing/2016/5/14/chartex" xmlns:mc="http://schemas.openxmlformats.org/markup-compatibility/2006" xmlns:aink="http://schemas.microsoft.com/office/drawing/2016/ink" xmlns:am3d="http://schemas.microsoft.com/office/drawing/2017/model3d" xmlns:o="urn:schemas-microsoft-com:office:office" xmlns:oel="http://schemas.microsoft.com/office/2019/extlst" xmlns:r="http://schemas.openxmlformats.org/officeDocument/2006/relationships" xmlns:m="http://schemas.openxmlformats.org/officeDocument/2006/math" xmlns:v="urn:schemas-microsoft-com:vml" xmlns:wp14="http://schemas.microsoft.com/office/word/2010/wordprocessingDrawing" xmlns:wp="http://schemas.openxmlformats.org/drawingml/2006/wordprocessingDrawing" xmlns:w10="urn:schemas-microsoft-com:office:word" xmlns:w="http://schemas.openxmlformats.org/wordprocessingml/2006/main" xmlns:w14="http://schemas.microsoft.com/office/word/2010/wordml" xmlns:w15="http://schemas.microsoft.com/office/word/2012/wordml" xmlns:w16cex="http://schemas.microsoft.com/office/word/2018/wordml/cex" xmlns:w16cid="http://schemas.microsoft.com/office/word/2016/wordml/cid" xmlns:w16="http://schemas.microsoft.com/office/word/2018/wordml" xmlns:w16du="http://schemas.microsoft.com/office/word/2023/wordml/word16du" xmlns:w16sdtdh="http://schemas.microsoft.com/office/word/2020/wordml/sdtdatahash" xmlns:w16sdtfl="http://schemas.microsoft.com/office/word/2024/wordml/sdtformatlock" xmlns:w16se="http://schemas.microsoft.com/office/word/2015/wordml/symex" xmlns:wpg="http://schemas.microsoft.com/office/word/2010/wordprocessingGroup" xmlns:wpi="http://schemas.microsoft.com/office/word/2010/wordprocessingInk" xmlns:wne="http://schemas.microsoft.com/office/word/2006/wordml" xmlns:wps="http://schemas.microsoft.com/office/word/2010/wordprocessingShape" mc:Ignorable="w14 w15 w16se w16cid w16 w16cex w16sdtdh w16sdtfl w16du wp14">
   <w:abstractNum w:abstractNumId="0" w15:restartNumberingAfterBreak="0">
+    <w:nsid w:val="0BAC7E05"/>
+    <w:multiLevelType w:val="multilevel"/>
+    <w:tmpl w:val="BFFCB356"/>
+    <w:lvl w:ilvl="0">
+      <w:start w:val="1"/>
+      <w:numFmt w:val="bullet"/>
+      <w:lvlText w:val=""/>
+      <w:lvlJc w:val="left"/>
+      <w:pPr>
+        <w:tabs>
+          <w:tab w:val="num" w:pos="720"/>
+        </w:tabs>
+        <w:ind w:left="720" w:hanging="360"/>
+      </w:pPr>
+      <w:rPr>
+        <w:rFonts w:ascii="Symbol" w:hAnsi="Symbol" w:hint="default"/>
+        <w:sz w:val="20"/>
+      </w:rPr>
+    </w:lvl>
+    <w:lvl w:ilvl="1" w:tentative="1">
+      <w:start w:val="1"/>
+      <w:numFmt w:val="bullet"/>
+      <w:lvlText w:val="o"/>
+      <w:lvlJc w:val="left"/>
+      <w:pPr>
+        <w:tabs>
+          <w:tab w:val="num" w:pos="1440"/>
+        </w:tabs>
+        <w:ind w:left="1440" w:hanging="360"/>
+      </w:pPr>
+      <w:rPr>
+        <w:rFonts w:ascii="Courier New" w:hAnsi="Courier New" w:hint="default"/>
+        <w:sz w:val="20"/>
+      </w:rPr>
+    </w:lvl>
+    <w:lvl w:ilvl="2" w:tentative="1">
+      <w:start w:val="1"/>
+      <w:numFmt w:val="bullet"/>
+      <w:lvlText w:val=""/>
+      <w:lvlJc w:val="left"/>
+      <w:pPr>
+        <w:tabs>
+          <w:tab w:val="num" w:pos="2160"/>
+        </w:tabs>
+        <w:ind w:left="2160" w:hanging="360"/>
+      </w:pPr>
+      <w:rPr>
+        <w:rFonts w:ascii="Wingdings" w:hAnsi="Wingdings" w:hint="default"/>
+        <w:sz w:val="20"/>
+      </w:rPr>
+    </w:lvl>
+    <w:lvl w:ilvl="3" w:tentative="1">
+      <w:start w:val="1"/>
+      <w:numFmt w:val="bullet"/>
+      <w:lvlText w:val=""/>
+      <w:lvlJc w:val="left"/>
+      <w:pPr>
+        <w:tabs>
+          <w:tab w:val="num" w:pos="2880"/>
+        </w:tabs>
+        <w:ind w:left="2880" w:hanging="360"/>
+      </w:pPr>
+      <w:rPr>
+        <w:rFonts w:ascii="Wingdings" w:hAnsi="Wingdings" w:hint="default"/>
+        <w:sz w:val="20"/>
+      </w:rPr>
+    </w:lvl>
+    <w:lvl w:ilvl="4" w:tentative="1">
+      <w:start w:val="1"/>
+      <w:numFmt w:val="bullet"/>
+      <w:lvlText w:val=""/>
+      <w:lvlJc w:val="left"/>
+      <w:pPr>
+        <w:tabs>
+          <w:tab w:val="num" w:pos="3600"/>
+        </w:tabs>
+        <w:ind w:left="3600" w:hanging="360"/>
+      </w:pPr>
+      <w:rPr>
+        <w:rFonts w:ascii="Wingdings" w:hAnsi="Wingdings" w:hint="default"/>
+        <w:sz w:val="20"/>
+      </w:rPr>
+    </w:lvl>
+    <w:lvl w:ilvl="5" w:tentative="1">
+      <w:start w:val="1"/>
+      <w:numFmt w:val="bullet"/>
+      <w:lvlText w:val=""/>
+      <w:lvlJc w:val="left"/>
+      <w:pPr>
+        <w:tabs>
+          <w:tab w:val="num" w:pos="4320"/>
+        </w:tabs>
+        <w:ind w:left="4320" w:hanging="360"/>
+      </w:pPr>
+      <w:rPr>
+        <w:rFonts w:ascii="Wingdings" w:hAnsi="Wingdings" w:hint="default"/>
+        <w:sz w:val="20"/>
+      </w:rPr>
+    </w:lvl>
+    <w:lvl w:ilvl="6" w:tentative="1">
+      <w:start w:val="1"/>
+      <w:numFmt w:val="bullet"/>
+      <w:lvlText w:val=""/>
+      <w:lvlJc w:val="left"/>
+      <w:pPr>
+        <w:tabs>
+          <w:tab w:val="num" w:pos="5040"/>
+        </w:tabs>
+        <w:ind w:left="5040" w:hanging="360"/>
+      </w:pPr>
+      <w:rPr>
+        <w:rFonts w:ascii="Wingdings" w:hAnsi="Wingdings" w:hint="default"/>
+        <w:sz w:val="20"/>
+      </w:rPr>
+    </w:lvl>
+    <w:lvl w:ilvl="7" w:tentative="1">
+      <w:start w:val="1"/>
+      <w:numFmt w:val="bullet"/>
+      <w:lvlText w:val=""/>
+      <w:lvlJc w:val="left"/>
+      <w:pPr>
+        <w:tabs>
+          <w:tab w:val="num" w:pos="5760"/>
+        </w:tabs>
+        <w:ind w:left="5760" w:hanging="360"/>
+      </w:pPr>
+      <w:rPr>
+        <w:rFonts w:ascii="Wingdings" w:hAnsi="Wingdings" w:hint="default"/>
+        <w:sz w:val="20"/>
+      </w:rPr>
+    </w:lvl>
+    <w:lvl w:ilvl="8" w:tentative="1">
+      <w:start w:val="1"/>
+      <w:numFmt w:val="bullet"/>
+      <w:lvlText w:val=""/>
+      <w:lvlJc w:val="left"/>
+      <w:pPr>
+        <w:tabs>
+          <w:tab w:val="num" w:pos="6480"/>
+        </w:tabs>
+        <w:ind w:left="6480" w:hanging="360"/>
+      </w:pPr>
+      <w:rPr>
+        <w:rFonts w:ascii="Wingdings" w:hAnsi="Wingdings" w:hint="default"/>
+        <w:sz w:val="20"/>
+      </w:rPr>
+    </w:lvl>
+  </w:abstractNum>
+  <w:abstractNum w:abstractNumId="1" w15:restartNumberingAfterBreak="0">
+    <w:nsid w:val="0BCC4581"/>
+    <w:multiLevelType w:val="multilevel"/>
+    <w:tmpl w:val="5966F1B4"/>
+    <w:lvl w:ilvl="0">
+      <w:start w:val="1"/>
+      <w:numFmt w:val="bullet"/>
+      <w:lvlText w:val=""/>
+      <w:lvlJc w:val="left"/>
+      <w:pPr>
+        <w:tabs>
+          <w:tab w:val="num" w:pos="720"/>
+        </w:tabs>
+        <w:ind w:left="720" w:hanging="360"/>
+      </w:pPr>
+      <w:rPr>
+        <w:rFonts w:ascii="Symbol" w:hAnsi="Symbol" w:hint="default"/>
+        <w:sz w:val="20"/>
+      </w:rPr>
+    </w:lvl>
+    <w:lvl w:ilvl="1" w:tentative="1">
+      <w:start w:val="1"/>
+      <w:numFmt w:val="bullet"/>
+      <w:lvlText w:val="o"/>
+      <w:lvlJc w:val="left"/>
+      <w:pPr>
+        <w:tabs>
+          <w:tab w:val="num" w:pos="1440"/>
+        </w:tabs>
+        <w:ind w:left="1440" w:hanging="360"/>
+      </w:pPr>
+      <w:rPr>
+        <w:rFonts w:ascii="Courier New" w:hAnsi="Courier New" w:hint="default"/>
+        <w:sz w:val="20"/>
+      </w:rPr>
+    </w:lvl>
+    <w:lvl w:ilvl="2" w:tentative="1">
+      <w:start w:val="1"/>
+      <w:numFmt w:val="bullet"/>
+      <w:lvlText w:val=""/>
+      <w:lvlJc w:val="left"/>
+      <w:pPr>
+        <w:tabs>
+          <w:tab w:val="num" w:pos="2160"/>
+        </w:tabs>
+        <w:ind w:left="2160" w:hanging="360"/>
+      </w:pPr>
+      <w:rPr>
+        <w:rFonts w:ascii="Wingdings" w:hAnsi="Wingdings" w:hint="default"/>
+        <w:sz w:val="20"/>
+      </w:rPr>
+    </w:lvl>
+    <w:lvl w:ilvl="3" w:tentative="1">
+      <w:start w:val="1"/>
+      <w:numFmt w:val="bullet"/>
+      <w:lvlText w:val=""/>
+      <w:lvlJc w:val="left"/>
+      <w:pPr>
+        <w:tabs>
+          <w:tab w:val="num" w:pos="2880"/>
+        </w:tabs>
+        <w:ind w:left="2880" w:hanging="360"/>
+      </w:pPr>
+      <w:rPr>
+        <w:rFonts w:ascii="Wingdings" w:hAnsi="Wingdings" w:hint="default"/>
+        <w:sz w:val="20"/>
+      </w:rPr>
+    </w:lvl>
+    <w:lvl w:ilvl="4" w:tentative="1">
+      <w:start w:val="1"/>
+      <w:numFmt w:val="bullet"/>
+      <w:lvlText w:val=""/>
+      <w:lvlJc w:val="left"/>
+      <w:pPr>
+        <w:tabs>
+          <w:tab w:val="num" w:pos="3600"/>
+        </w:tabs>
+        <w:ind w:left="3600" w:hanging="360"/>
+      </w:pPr>
+      <w:rPr>
+        <w:rFonts w:ascii="Wingdings" w:hAnsi="Wingdings" w:hint="default"/>
+        <w:sz w:val="20"/>
+      </w:rPr>
+    </w:lvl>
+    <w:lvl w:ilvl="5" w:tentative="1">
+      <w:start w:val="1"/>
+      <w:numFmt w:val="bullet"/>
+      <w:lvlText w:val=""/>
+      <w:lvlJc w:val="left"/>
+      <w:pPr>
+        <w:tabs>
+          <w:tab w:val="num" w:pos="4320"/>
+        </w:tabs>
+        <w:ind w:left="4320" w:hanging="360"/>
+      </w:pPr>
+      <w:rPr>
+        <w:rFonts w:ascii="Wingdings" w:hAnsi="Wingdings" w:hint="default"/>
+        <w:sz w:val="20"/>
+      </w:rPr>
+    </w:lvl>
+    <w:lvl w:ilvl="6" w:tentative="1">
+      <w:start w:val="1"/>
+      <w:numFmt w:val="bullet"/>
+      <w:lvlText w:val=""/>
+      <w:lvlJc w:val="left"/>
+      <w:pPr>
+        <w:tabs>
+          <w:tab w:val="num" w:pos="5040"/>
+        </w:tabs>
+        <w:ind w:left="5040" w:hanging="360"/>
+      </w:pPr>
+      <w:rPr>
+        <w:rFonts w:ascii="Wingdings" w:hAnsi="Wingdings" w:hint="default"/>
+        <w:sz w:val="20"/>
+      </w:rPr>
+    </w:lvl>
+    <w:lvl w:ilvl="7" w:tentative="1">
+      <w:start w:val="1"/>
+      <w:numFmt w:val="bullet"/>
+      <w:lvlText w:val=""/>
+      <w:lvlJc w:val="left"/>
+      <w:pPr>
+        <w:tabs>
+          <w:tab w:val="num" w:pos="5760"/>
+        </w:tabs>
+        <w:ind w:left="5760" w:hanging="360"/>
+      </w:pPr>
+      <w:rPr>
+        <w:rFonts w:ascii="Wingdings" w:hAnsi="Wingdings" w:hint="default"/>
+        <w:sz w:val="20"/>
+      </w:rPr>
+    </w:lvl>
+    <w:lvl w:ilvl="8" w:tentative="1">
+      <w:start w:val="1"/>
+      <w:numFmt w:val="bullet"/>
+      <w:lvlText w:val=""/>
+      <w:lvlJc w:val="left"/>
+      <w:pPr>
+        <w:tabs>
+          <w:tab w:val="num" w:pos="6480"/>
+        </w:tabs>
+        <w:ind w:left="6480" w:hanging="360"/>
+      </w:pPr>
+      <w:rPr>
+        <w:rFonts w:ascii="Wingdings" w:hAnsi="Wingdings" w:hint="default"/>
+        <w:sz w:val="20"/>
+      </w:rPr>
+    </w:lvl>
+  </w:abstractNum>
+  <w:abstractNum w:abstractNumId="2" w15:restartNumberingAfterBreak="0">
+    <w:nsid w:val="23DE2FB0"/>
+    <w:multiLevelType w:val="multilevel"/>
+    <w:tmpl w:val="567417DC"/>
+    <w:lvl w:ilvl="0">
+      <w:start w:val="1"/>
+      <w:numFmt w:val="bullet"/>
+      <w:lvlText w:val=""/>
+      <w:lvlJc w:val="left"/>
+      <w:pPr>
+        <w:tabs>
+          <w:tab w:val="num" w:pos="720"/>
+        </w:tabs>
+        <w:ind w:left="720" w:hanging="360"/>
+      </w:pPr>
+      <w:rPr>
+        <w:rFonts w:ascii="Symbol" w:hAnsi="Symbol" w:hint="default"/>
+        <w:sz w:val="20"/>
+      </w:rPr>
+    </w:lvl>
+    <w:lvl w:ilvl="1" w:tentative="1">
+      <w:start w:val="1"/>
+      <w:numFmt w:val="bullet"/>
+      <w:lvlText w:val="o"/>
+      <w:lvlJc w:val="left"/>
+      <w:pPr>
+        <w:tabs>
+          <w:tab w:val="num" w:pos="1440"/>
+        </w:tabs>
+        <w:ind w:left="1440" w:hanging="360"/>
+      </w:pPr>
+      <w:rPr>
+        <w:rFonts w:ascii="Courier New" w:hAnsi="Courier New" w:hint="default"/>
+        <w:sz w:val="20"/>
+      </w:rPr>
+    </w:lvl>
+    <w:lvl w:ilvl="2" w:tentative="1">
+      <w:start w:val="1"/>
+      <w:numFmt w:val="bullet"/>
+      <w:lvlText w:val=""/>
+      <w:lvlJc w:val="left"/>
+      <w:pPr>
+        <w:tabs>
+          <w:tab w:val="num" w:pos="2160"/>
+        </w:tabs>
+        <w:ind w:left="2160" w:hanging="360"/>
+      </w:pPr>
+      <w:rPr>
+        <w:rFonts w:ascii="Wingdings" w:hAnsi="Wingdings" w:hint="default"/>
+        <w:sz w:val="20"/>
+      </w:rPr>
+    </w:lvl>
+    <w:lvl w:ilvl="3" w:tentative="1">
+      <w:start w:val="1"/>
+      <w:numFmt w:val="bullet"/>
+      <w:lvlText w:val=""/>
+      <w:lvlJc w:val="left"/>
+      <w:pPr>
+        <w:tabs>
+          <w:tab w:val="num" w:pos="2880"/>
+        </w:tabs>
+        <w:ind w:left="2880" w:hanging="360"/>
+      </w:pPr>
+      <w:rPr>
+        <w:rFonts w:ascii="Wingdings" w:hAnsi="Wingdings" w:hint="default"/>
+        <w:sz w:val="20"/>
+      </w:rPr>
+    </w:lvl>
+    <w:lvl w:ilvl="4" w:tentative="1">
+      <w:start w:val="1"/>
+      <w:numFmt w:val="bullet"/>
+      <w:lvlText w:val=""/>
+      <w:lvlJc w:val="left"/>
+      <w:pPr>
+        <w:tabs>
+          <w:tab w:val="num" w:pos="3600"/>
+        </w:tabs>
+        <w:ind w:left="3600" w:hanging="360"/>
+      </w:pPr>
+      <w:rPr>
+        <w:rFonts w:ascii="Wingdings" w:hAnsi="Wingdings" w:hint="default"/>
+        <w:sz w:val="20"/>
+      </w:rPr>
+    </w:lvl>
+    <w:lvl w:ilvl="5" w:tentative="1">
+      <w:start w:val="1"/>
+      <w:numFmt w:val="bullet"/>
+      <w:lvlText w:val=""/>
+      <w:lvlJc w:val="left"/>
+      <w:pPr>
+        <w:tabs>
+          <w:tab w:val="num" w:pos="4320"/>
+        </w:tabs>
+        <w:ind w:left="4320" w:hanging="360"/>
+      </w:pPr>
+      <w:rPr>
+        <w:rFonts w:ascii="Wingdings" w:hAnsi="Wingdings" w:hint="default"/>
+        <w:sz w:val="20"/>
+      </w:rPr>
+    </w:lvl>
+    <w:lvl w:ilvl="6" w:tentative="1">
+      <w:start w:val="1"/>
+      <w:numFmt w:val="bullet"/>
+      <w:lvlText w:val=""/>
+      <w:lvlJc w:val="left"/>
+      <w:pPr>
+        <w:tabs>
+          <w:tab w:val="num" w:pos="5040"/>
+        </w:tabs>
+        <w:ind w:left="5040" w:hanging="360"/>
+      </w:pPr>
+      <w:rPr>
+        <w:rFonts w:ascii="Wingdings" w:hAnsi="Wingdings" w:hint="default"/>
+        <w:sz w:val="20"/>
+      </w:rPr>
+    </w:lvl>
+    <w:lvl w:ilvl="7" w:tentative="1">
+      <w:start w:val="1"/>
+      <w:numFmt w:val="bullet"/>
+      <w:lvlText w:val=""/>
+      <w:lvlJc w:val="left"/>
+      <w:pPr>
+        <w:tabs>
+          <w:tab w:val="num" w:pos="5760"/>
+        </w:tabs>
+        <w:ind w:left="5760" w:hanging="360"/>
+      </w:pPr>
+      <w:rPr>
+        <w:rFonts w:ascii="Wingdings" w:hAnsi="Wingdings" w:hint="default"/>
+        <w:sz w:val="20"/>
+      </w:rPr>
+    </w:lvl>
+    <w:lvl w:ilvl="8" w:tentative="1">
+      <w:start w:val="1"/>
+      <w:numFmt w:val="bullet"/>
+      <w:lvlText w:val=""/>
+      <w:lvlJc w:val="left"/>
+      <w:pPr>
+        <w:tabs>
+          <w:tab w:val="num" w:pos="6480"/>
+        </w:tabs>
+        <w:ind w:left="6480" w:hanging="360"/>
+      </w:pPr>
+      <w:rPr>
+        <w:rFonts w:ascii="Wingdings" w:hAnsi="Wingdings" w:hint="default"/>
+        <w:sz w:val="20"/>
+      </w:rPr>
+    </w:lvl>
+  </w:abstractNum>
+  <w:abstractNum w:abstractNumId="3" w15:restartNumberingAfterBreak="0">
+    <w:nsid w:val="2B5A5286"/>
+    <w:multiLevelType w:val="multilevel"/>
+    <w:tmpl w:val="40F8CBA8"/>
+    <w:lvl w:ilvl="0">
+      <w:start w:val="1"/>
+      <w:numFmt w:val="decimal"/>
+      <w:lvlText w:val="%1."/>
+      <w:lvlJc w:val="left"/>
+      <w:pPr>
+        <w:tabs>
+          <w:tab w:val="num" w:pos="720"/>
+        </w:tabs>
+        <w:ind w:left="720" w:hanging="360"/>
+      </w:pPr>
+    </w:lvl>
+    <w:lvl w:ilvl="1" w:tentative="1">
+      <w:start w:val="1"/>
+      <w:numFmt w:val="decimal"/>
+      <w:lvlText w:val="%2."/>
+      <w:lvlJc w:val="left"/>
+      <w:pPr>
+        <w:tabs>
+          <w:tab w:val="num" w:pos="1440"/>
+        </w:tabs>
+        <w:ind w:left="1440" w:hanging="360"/>
+      </w:pPr>
+    </w:lvl>
+    <w:lvl w:ilvl="2" w:tentative="1">
+      <w:start w:val="1"/>
+      <w:numFmt w:val="decimal"/>
+      <w:lvlText w:val="%3."/>
+      <w:lvlJc w:val="left"/>
+      <w:pPr>
+        <w:tabs>
+          <w:tab w:val="num" w:pos="2160"/>
+        </w:tabs>
+        <w:ind w:left="2160" w:hanging="360"/>
+      </w:pPr>
+    </w:lvl>
+    <w:lvl w:ilvl="3" w:tentative="1">
+      <w:start w:val="1"/>
+      <w:numFmt w:val="decimal"/>
+      <w:lvlText w:val="%4."/>
+      <w:lvlJc w:val="left"/>
+      <w:pPr>
+        <w:tabs>
+          <w:tab w:val="num" w:pos="2880"/>
+        </w:tabs>
+        <w:ind w:left="2880" w:hanging="360"/>
+      </w:pPr>
+    </w:lvl>
+    <w:lvl w:ilvl="4" w:tentative="1">
+      <w:start w:val="1"/>
+      <w:numFmt w:val="decimal"/>
+      <w:lvlText w:val="%5."/>
+      <w:lvlJc w:val="left"/>
+      <w:pPr>
+        <w:tabs>
+          <w:tab w:val="num" w:pos="3600"/>
+        </w:tabs>
+        <w:ind w:left="3600" w:hanging="360"/>
+      </w:pPr>
+    </w:lvl>
+    <w:lvl w:ilvl="5" w:tentative="1">
+      <w:start w:val="1"/>
+      <w:numFmt w:val="decimal"/>
+      <w:lvlText w:val="%6."/>
+      <w:lvlJc w:val="left"/>
+      <w:pPr>
+        <w:tabs>
+          <w:tab w:val="num" w:pos="4320"/>
+        </w:tabs>
+        <w:ind w:left="4320" w:hanging="360"/>
+      </w:pPr>
+    </w:lvl>
+    <w:lvl w:ilvl="6" w:tentative="1">
+      <w:start w:val="1"/>
+      <w:numFmt w:val="decimal"/>
+      <w:lvlText w:val="%7."/>
+      <w:lvlJc w:val="left"/>
+      <w:pPr>
+        <w:tabs>
+          <w:tab w:val="num" w:pos="5040"/>
+        </w:tabs>
+        <w:ind w:left="5040" w:hanging="360"/>
+      </w:pPr>
+    </w:lvl>
+    <w:lvl w:ilvl="7" w:tentative="1">
+      <w:start w:val="1"/>
+      <w:numFmt w:val="decimal"/>
+      <w:lvlText w:val="%8."/>
+      <w:lvlJc w:val="left"/>
+      <w:pPr>
+        <w:tabs>
+          <w:tab w:val="num" w:pos="5760"/>
+        </w:tabs>
+        <w:ind w:left="5760" w:hanging="360"/>
+      </w:pPr>
+    </w:lvl>
+    <w:lvl w:ilvl="8" w:tentative="1">
+      <w:start w:val="1"/>
+      <w:numFmt w:val="decimal"/>
+      <w:lvlText w:val="%9."/>
+      <w:lvlJc w:val="left"/>
+      <w:pPr>
+        <w:tabs>
+          <w:tab w:val="num" w:pos="6480"/>
+        </w:tabs>
+        <w:ind w:left="6480" w:hanging="360"/>
+      </w:pPr>
+    </w:lvl>
+  </w:abstractNum>
+  <w:abstractNum w:abstractNumId="4" w15:restartNumberingAfterBreak="0">
     <w:nsid w:val="370E5F90"/>
     <w:multiLevelType w:val="hybridMultilevel"/>
     <w:tmpl w:val="51AA48DE"/>
@@ -672,8 +4583,140 @@
       </w:pPr>
     </w:lvl>
   </w:abstractNum>
+  <w:abstractNum w:abstractNumId="5" w15:restartNumberingAfterBreak="0">
+    <w:nsid w:val="5A041446"/>
+    <w:multiLevelType w:val="multilevel"/>
+    <w:tmpl w:val="0A326390"/>
+    <w:lvl w:ilvl="0">
+      <w:start w:val="1"/>
+      <w:numFmt w:val="decimal"/>
+      <w:lvlText w:val="%1."/>
+      <w:lvlJc w:val="left"/>
+      <w:pPr>
+        <w:tabs>
+          <w:tab w:val="num" w:pos="720"/>
+        </w:tabs>
+        <w:ind w:left="720" w:hanging="360"/>
+      </w:pPr>
+    </w:lvl>
+    <w:lvl w:ilvl="1">
+      <w:start w:val="1"/>
+      <w:numFmt w:val="bullet"/>
+      <w:lvlText w:val="o"/>
+      <w:lvlJc w:val="left"/>
+      <w:pPr>
+        <w:tabs>
+          <w:tab w:val="num" w:pos="1440"/>
+        </w:tabs>
+        <w:ind w:left="1440" w:hanging="360"/>
+      </w:pPr>
+      <w:rPr>
+        <w:rFonts w:ascii="Courier New" w:hAnsi="Courier New" w:hint="default"/>
+        <w:sz w:val="20"/>
+      </w:rPr>
+    </w:lvl>
+    <w:lvl w:ilvl="2" w:tentative="1">
+      <w:start w:val="1"/>
+      <w:numFmt w:val="decimal"/>
+      <w:lvlText w:val="%3."/>
+      <w:lvlJc w:val="left"/>
+      <w:pPr>
+        <w:tabs>
+          <w:tab w:val="num" w:pos="2160"/>
+        </w:tabs>
+        <w:ind w:left="2160" w:hanging="360"/>
+      </w:pPr>
+    </w:lvl>
+    <w:lvl w:ilvl="3" w:tentative="1">
+      <w:start w:val="1"/>
+      <w:numFmt w:val="decimal"/>
+      <w:lvlText w:val="%4."/>
+      <w:lvlJc w:val="left"/>
+      <w:pPr>
+        <w:tabs>
+          <w:tab w:val="num" w:pos="2880"/>
+        </w:tabs>
+        <w:ind w:left="2880" w:hanging="360"/>
+      </w:pPr>
+    </w:lvl>
+    <w:lvl w:ilvl="4" w:tentative="1">
+      <w:start w:val="1"/>
+      <w:numFmt w:val="decimal"/>
+      <w:lvlText w:val="%5."/>
+      <w:lvlJc w:val="left"/>
+      <w:pPr>
+        <w:tabs>
+          <w:tab w:val="num" w:pos="3600"/>
+        </w:tabs>
+        <w:ind w:left="3600" w:hanging="360"/>
+      </w:pPr>
+    </w:lvl>
+    <w:lvl w:ilvl="5" w:tentative="1">
+      <w:start w:val="1"/>
+      <w:numFmt w:val="decimal"/>
+      <w:lvlText w:val="%6."/>
+      <w:lvlJc w:val="left"/>
+      <w:pPr>
+        <w:tabs>
+          <w:tab w:val="num" w:pos="4320"/>
+        </w:tabs>
+        <w:ind w:left="4320" w:hanging="360"/>
+      </w:pPr>
+    </w:lvl>
+    <w:lvl w:ilvl="6" w:tentative="1">
+      <w:start w:val="1"/>
+      <w:numFmt w:val="decimal"/>
+      <w:lvlText w:val="%7."/>
+      <w:lvlJc w:val="left"/>
+      <w:pPr>
+        <w:tabs>
+          <w:tab w:val="num" w:pos="5040"/>
+        </w:tabs>
+        <w:ind w:left="5040" w:hanging="360"/>
+      </w:pPr>
+    </w:lvl>
+    <w:lvl w:ilvl="7" w:tentative="1">
+      <w:start w:val="1"/>
+      <w:numFmt w:val="decimal"/>
+      <w:lvlText w:val="%8."/>
+      <w:lvlJc w:val="left"/>
+      <w:pPr>
+        <w:tabs>
+          <w:tab w:val="num" w:pos="5760"/>
+        </w:tabs>
+        <w:ind w:left="5760" w:hanging="360"/>
+      </w:pPr>
+    </w:lvl>
+    <w:lvl w:ilvl="8" w:tentative="1">
+      <w:start w:val="1"/>
+      <w:numFmt w:val="decimal"/>
+      <w:lvlText w:val="%9."/>
+      <w:lvlJc w:val="left"/>
+      <w:pPr>
+        <w:tabs>
+          <w:tab w:val="num" w:pos="6480"/>
+        </w:tabs>
+        <w:ind w:left="6480" w:hanging="360"/>
+      </w:pPr>
+    </w:lvl>
+  </w:abstractNum>
   <w:num w:numId="1" w16cid:durableId="1958218940">
+    <w:abstractNumId w:val="4"/>
+  </w:num>
+  <w:num w:numId="2" w16cid:durableId="1889075379">
+    <w:abstractNumId w:val="5"/>
+  </w:num>
+  <w:num w:numId="3" w16cid:durableId="1005790270">
     <w:abstractNumId w:val="0"/>
+  </w:num>
+  <w:num w:numId="4" w16cid:durableId="1430538378">
+    <w:abstractNumId w:val="2"/>
+  </w:num>
+  <w:num w:numId="5" w16cid:durableId="651056798">
+    <w:abstractNumId w:val="1"/>
+  </w:num>
+  <w:num w:numId="6" w16cid:durableId="872310098">
+    <w:abstractNumId w:val="3"/>
   </w:num>
 </w:numbering>
 </file>
@@ -1281,7 +5324,6 @@
   <w:style w:type="character" w:default="1" w:styleId="Absatz-Standardschriftart">
     <w:name w:val="Default Paragraph Font"/>
     <w:uiPriority w:val="1"/>
-    <w:semiHidden/>
     <w:unhideWhenUsed/>
   </w:style>
   <w:style w:type="table" w:default="1" w:styleId="NormaleTabelle">

</xml_diff>